<commit_message>
Updating project files and documentation
</commit_message>
<xml_diff>
--- a/Documentation/David_Hodak_RUSU.docx
+++ b/Documentation/David_Hodak_RUSU.docx
@@ -32,7 +32,13 @@
         <w:pStyle w:val="Naslov"/>
       </w:pPr>
       <w:r>
-        <w:t>Sveučilišni studij</w:t>
+        <w:t xml:space="preserve">Sveučilišni </w:t>
+      </w:r>
+      <w:r>
+        <w:t xml:space="preserve">diplomski </w:t>
+      </w:r>
+      <w:r>
+        <w:t>studij</w:t>
       </w:r>
     </w:p>
     <w:p/>
@@ -118,6 +124,12 @@
     <w:sdt>
       <w:sdtPr>
         <w:rPr>
+          <w:rFonts w:eastAsiaTheme="minorHAnsi"/>
+          <w:b w:val="0"/>
+          <w:bCs w:val="0"/>
+          <w:color w:val="auto"/>
+          <w:sz w:val="24"/>
+          <w:szCs w:val="22"/>
           <w:lang w:val="hr-HR"/>
         </w:rPr>
         <w:id w:val="210465527"/>
@@ -126,14 +138,7 @@
           <w:docPartUnique/>
         </w:docPartObj>
       </w:sdtPr>
-      <w:sdtEndPr>
-        <w:rPr>
-          <w:rFonts w:eastAsiaTheme="minorHAnsi"/>
-          <w:color w:val="auto"/>
-          <w:sz w:val="24"/>
-          <w:szCs w:val="22"/>
-        </w:rPr>
-      </w:sdtEndPr>
+      <w:sdtEndPr/>
       <w:sdtContent>
         <w:p>
           <w:pPr>
@@ -191,7 +196,7 @@
             </w:rPr>
             <w:fldChar w:fldCharType="separate"/>
           </w:r>
-          <w:hyperlink w:anchor="_Toc81378811" w:history="1">
+          <w:hyperlink w:anchor="_Toc81667307" w:history="1">
             <w:r>
               <w:rPr>
                 <w:rStyle w:val="Hiperveza"/>
@@ -218,7 +223,7 @@
                 <w:noProof/>
                 <w:webHidden/>
               </w:rPr>
-              <w:instrText xml:space="preserve"> PAGEREF _Toc81378811 \h </w:instrText>
+              <w:instrText xml:space="preserve"> PAGEREF _Toc81667307 \h </w:instrText>
             </w:r>
             <w:r>
               <w:rPr>
@@ -263,7 +268,7 @@
               <w:lang w:val="en-GB" w:eastAsia="en-GB"/>
             </w:rPr>
           </w:pPr>
-          <w:hyperlink w:anchor="_Toc81378812" w:history="1">
+          <w:hyperlink w:anchor="_Toc81667308" w:history="1">
             <w:r>
               <w:rPr>
                 <w:rStyle w:val="Hiperveza"/>
@@ -290,7 +295,7 @@
                 <w:noProof/>
                 <w:webHidden/>
               </w:rPr>
-              <w:instrText xml:space="preserve"> PAGEREF _Toc81378812 \h </w:instrText>
+              <w:instrText xml:space="preserve"> PAGEREF _Toc81667308 \h </w:instrText>
             </w:r>
             <w:r>
               <w:rPr>
@@ -339,7 +344,7 @@
               <w:lang w:val="en-GB" w:eastAsia="en-GB"/>
             </w:rPr>
           </w:pPr>
-          <w:hyperlink w:anchor="_Toc81378813" w:history="1">
+          <w:hyperlink w:anchor="_Toc81667309" w:history="1">
             <w:r>
               <w:rPr>
                 <w:rStyle w:val="Hiperveza"/>
@@ -366,7 +371,7 @@
                 <w:noProof/>
                 <w:webHidden/>
               </w:rPr>
-              <w:instrText xml:space="preserve"> PAGEREF _Toc81378813 \h </w:instrText>
+              <w:instrText xml:space="preserve"> PAGEREF _Toc81667309 \h </w:instrText>
             </w:r>
             <w:r>
               <w:rPr>
@@ -411,7 +416,7 @@
               <w:lang w:val="en-GB" w:eastAsia="en-GB"/>
             </w:rPr>
           </w:pPr>
-          <w:hyperlink w:anchor="_Toc81378814" w:history="1">
+          <w:hyperlink w:anchor="_Toc81667310" w:history="1">
             <w:r>
               <w:rPr>
                 <w:rStyle w:val="Hiperveza"/>
@@ -438,7 +443,7 @@
                 <w:noProof/>
                 <w:webHidden/>
               </w:rPr>
-              <w:instrText xml:space="preserve"> PAGEREF _Toc81378814 \h </w:instrText>
+              <w:instrText xml:space="preserve"> PAGEREF _Toc81667310 \h </w:instrText>
             </w:r>
             <w:r>
               <w:rPr>
@@ -483,7 +488,7 @@
               <w:lang w:val="en-GB" w:eastAsia="en-GB"/>
             </w:rPr>
           </w:pPr>
-          <w:hyperlink w:anchor="_Toc81378815" w:history="1">
+          <w:hyperlink w:anchor="_Toc81667311" w:history="1">
             <w:r>
               <w:rPr>
                 <w:rStyle w:val="Hiperveza"/>
@@ -510,7 +515,7 @@
                 <w:noProof/>
                 <w:webHidden/>
               </w:rPr>
-              <w:instrText xml:space="preserve"> PAGEREF _Toc81378815 \h </w:instrText>
+              <w:instrText xml:space="preserve"> PAGEREF _Toc81667311 \h </w:instrText>
             </w:r>
             <w:r>
               <w:rPr>
@@ -559,7 +564,7 @@
               <w:lang w:val="en-GB" w:eastAsia="en-GB"/>
             </w:rPr>
           </w:pPr>
-          <w:hyperlink w:anchor="_Toc81378816" w:history="1">
+          <w:hyperlink w:anchor="_Toc81667312" w:history="1">
             <w:r>
               <w:rPr>
                 <w:rStyle w:val="Hiperveza"/>
@@ -586,7 +591,7 @@
                 <w:noProof/>
                 <w:webHidden/>
               </w:rPr>
-              <w:instrText xml:space="preserve"> PAGEREF _Toc81378816 \h </w:instrText>
+              <w:instrText xml:space="preserve"> PAGEREF _Toc81667312 \h </w:instrText>
             </w:r>
             <w:r>
               <w:rPr>
@@ -631,13 +636,13 @@
               <w:lang w:val="en-GB" w:eastAsia="en-GB"/>
             </w:rPr>
           </w:pPr>
-          <w:hyperlink w:anchor="_Toc81378817" w:history="1">
+          <w:hyperlink w:anchor="_Toc81667313" w:history="1">
             <w:r>
               <w:rPr>
                 <w:rStyle w:val="Hiperveza"/>
                 <w:noProof/>
               </w:rPr>
-              <w:t>3.1. Ponavljajuće neuronske mreže</w:t>
+              <w:t>3.1. Povratne neuronske mreže</w:t>
             </w:r>
             <w:r>
               <w:rPr>
@@ -658,7 +663,7 @@
                 <w:noProof/>
                 <w:webHidden/>
               </w:rPr>
-              <w:instrText xml:space="preserve"> PAGEREF _Toc81378817 \h </w:instrText>
+              <w:instrText xml:space="preserve"> PAGEREF _Toc81667313 \h </w:instrText>
             </w:r>
             <w:r>
               <w:rPr>
@@ -703,7 +708,7 @@
               <w:lang w:val="en-GB" w:eastAsia="en-GB"/>
             </w:rPr>
           </w:pPr>
-          <w:hyperlink w:anchor="_Toc81378818" w:history="1">
+          <w:hyperlink w:anchor="_Toc81667314" w:history="1">
             <w:r>
               <w:rPr>
                 <w:rStyle w:val="Hiperveza"/>
@@ -730,7 +735,7 @@
                 <w:noProof/>
                 <w:webHidden/>
               </w:rPr>
-              <w:instrText xml:space="preserve"> PAGEREF _Toc81378818 \h </w:instrText>
+              <w:instrText xml:space="preserve"> PAGEREF _Toc81667314 \h </w:instrText>
             </w:r>
             <w:r>
               <w:rPr>
@@ -779,7 +784,7 @@
               <w:lang w:val="en-GB" w:eastAsia="en-GB"/>
             </w:rPr>
           </w:pPr>
-          <w:hyperlink w:anchor="_Toc81378819" w:history="1">
+          <w:hyperlink w:anchor="_Toc81667315" w:history="1">
             <w:r>
               <w:rPr>
                 <w:rStyle w:val="Hiperveza"/>
@@ -806,7 +811,7 @@
                 <w:noProof/>
                 <w:webHidden/>
               </w:rPr>
-              <w:instrText xml:space="preserve"> PAGEREF _Toc81378819 \h </w:instrText>
+              <w:instrText xml:space="preserve"> PAGEREF _Toc81667315 \h </w:instrText>
             </w:r>
             <w:r>
               <w:rPr>
@@ -851,7 +856,7 @@
               <w:lang w:val="en-GB" w:eastAsia="en-GB"/>
             </w:rPr>
           </w:pPr>
-          <w:hyperlink w:anchor="_Toc81378820" w:history="1">
+          <w:hyperlink w:anchor="_Toc81667316" w:history="1">
             <w:r>
               <w:rPr>
                 <w:rStyle w:val="Hiperveza"/>
@@ -878,7 +883,7 @@
                 <w:noProof/>
                 <w:webHidden/>
               </w:rPr>
-              <w:instrText xml:space="preserve"> PAGEREF _Toc81378820 \h </w:instrText>
+              <w:instrText xml:space="preserve"> PAGEREF _Toc81667316 \h </w:instrText>
             </w:r>
             <w:r>
               <w:rPr>
@@ -923,7 +928,7 @@
               <w:lang w:val="en-GB" w:eastAsia="en-GB"/>
             </w:rPr>
           </w:pPr>
-          <w:hyperlink w:anchor="_Toc81378821" w:history="1">
+          <w:hyperlink w:anchor="_Toc81667317" w:history="1">
             <w:r>
               <w:rPr>
                 <w:rStyle w:val="Hiperveza"/>
@@ -950,7 +955,7 @@
                 <w:noProof/>
                 <w:webHidden/>
               </w:rPr>
-              <w:instrText xml:space="preserve"> PAGEREF _Toc81378821 \h </w:instrText>
+              <w:instrText xml:space="preserve"> PAGEREF _Toc81667317 \h </w:instrText>
             </w:r>
             <w:r>
               <w:rPr>
@@ -995,7 +1000,7 @@
               <w:lang w:val="en-GB" w:eastAsia="en-GB"/>
             </w:rPr>
           </w:pPr>
-          <w:hyperlink w:anchor="_Toc81378822" w:history="1">
+          <w:hyperlink w:anchor="_Toc81667318" w:history="1">
             <w:r>
               <w:rPr>
                 <w:rStyle w:val="Hiperveza"/>
@@ -1022,7 +1027,7 @@
                 <w:noProof/>
                 <w:webHidden/>
               </w:rPr>
-              <w:instrText xml:space="preserve"> PAGEREF _Toc81378822 \h </w:instrText>
+              <w:instrText xml:space="preserve"> PAGEREF _Toc81667318 \h </w:instrText>
             </w:r>
             <w:r>
               <w:rPr>
@@ -1067,7 +1072,7 @@
               <w:lang w:val="en-GB" w:eastAsia="en-GB"/>
             </w:rPr>
           </w:pPr>
-          <w:hyperlink w:anchor="_Toc81378823" w:history="1">
+          <w:hyperlink w:anchor="_Toc81667319" w:history="1">
             <w:r>
               <w:rPr>
                 <w:rStyle w:val="Hiperveza"/>
@@ -1094,7 +1099,7 @@
                 <w:noProof/>
                 <w:webHidden/>
               </w:rPr>
-              <w:instrText xml:space="preserve"> PAGEREF _Toc81378823 \h </w:instrText>
+              <w:instrText xml:space="preserve"> PAGEREF _Toc81667319 \h </w:instrText>
             </w:r>
             <w:r>
               <w:rPr>
@@ -1139,7 +1144,7 @@
               <w:lang w:val="en-GB" w:eastAsia="en-GB"/>
             </w:rPr>
           </w:pPr>
-          <w:hyperlink w:anchor="_Toc81378824" w:history="1">
+          <w:hyperlink w:anchor="_Toc81667320" w:history="1">
             <w:r>
               <w:rPr>
                 <w:rStyle w:val="Hiperveza"/>
@@ -1166,7 +1171,7 @@
                 <w:noProof/>
                 <w:webHidden/>
               </w:rPr>
-              <w:instrText xml:space="preserve"> PAGEREF _Toc81378824 \h </w:instrText>
+              <w:instrText xml:space="preserve"> PAGEREF _Toc81667320 \h </w:instrText>
             </w:r>
             <w:r>
               <w:rPr>
@@ -1215,7 +1220,7 @@
               <w:lang w:val="en-GB" w:eastAsia="en-GB"/>
             </w:rPr>
           </w:pPr>
-          <w:hyperlink w:anchor="_Toc81378825" w:history="1">
+          <w:hyperlink w:anchor="_Toc81667321" w:history="1">
             <w:r>
               <w:rPr>
                 <w:rStyle w:val="Hiperveza"/>
@@ -1242,7 +1247,7 @@
                 <w:noProof/>
                 <w:webHidden/>
               </w:rPr>
-              <w:instrText xml:space="preserve"> PAGEREF _Toc81378825 \h </w:instrText>
+              <w:instrText xml:space="preserve"> PAGEREF _Toc81667321 \h </w:instrText>
             </w:r>
             <w:r>
               <w:rPr>
@@ -1291,7 +1296,7 @@
               <w:lang w:val="en-GB" w:eastAsia="en-GB"/>
             </w:rPr>
           </w:pPr>
-          <w:hyperlink w:anchor="_Toc81378826" w:history="1">
+          <w:hyperlink w:anchor="_Toc81667322" w:history="1">
             <w:r>
               <w:rPr>
                 <w:rStyle w:val="Hiperveza"/>
@@ -1318,7 +1323,7 @@
                 <w:noProof/>
                 <w:webHidden/>
               </w:rPr>
-              <w:instrText xml:space="preserve"> PAGEREF _Toc81378826 \h </w:instrText>
+              <w:instrText xml:space="preserve"> PAGEREF _Toc81667322 \h </w:instrText>
             </w:r>
             <w:r>
               <w:rPr>
@@ -1381,7 +1386,7 @@
       <w:pPr>
         <w:pStyle w:val="Naslov1"/>
       </w:pPr>
-      <w:bookmarkStart w:id="0" w:name="_Toc81378811"/>
+      <w:bookmarkStart w:id="0" w:name="_Toc81667307"/>
       <w:r>
         <w:lastRenderedPageBreak/>
         <w:t>UVOD</w:t>
@@ -1399,28 +1404,18 @@
         <w:br/>
         <w:t xml:space="preserve">Upravo će se u ovom radu istražiti mogućnost korištenja računala kao bi naučilo pokrete potrebne za sporazumijevanje znakovnim jezikom. Kako bi se to postiglo koristit će se model duboke mreže i </w:t>
       </w:r>
-      <w:proofErr w:type="spellStart"/>
-      <w:r>
-        <w:t>open-source</w:t>
-      </w:r>
-      <w:proofErr w:type="spellEnd"/>
-      <w:r>
-        <w:t xml:space="preserve"> platforma </w:t>
-      </w:r>
-      <w:proofErr w:type="spellStart"/>
-      <w:r>
-        <w:t>MediaPipe</w:t>
-      </w:r>
-      <w:proofErr w:type="spellEnd"/>
-      <w:r>
-        <w:t xml:space="preserve"> koja omogućava detektiranje ruku, lica i tijela uz implementaciju u programskom jeziku Pythone.</w:t>
+      <w:r>
+        <w:t>platforma otvorenog koda</w:t>
+      </w:r>
+      <w:r>
+        <w:t xml:space="preserve"> MediaPipe koja omogućava detektiranje ruku, lica i tijela uz implementaciju u programskom jeziku Pythone.</w:t>
       </w:r>
     </w:p>
     <w:p>
       <w:pPr>
         <w:pStyle w:val="Naslov2"/>
       </w:pPr>
-      <w:bookmarkStart w:id="1" w:name="_Toc81378812"/>
+      <w:bookmarkStart w:id="1" w:name="_Toc81667308"/>
       <w:r>
         <w:t>Zadatak projektnog zadatka</w:t>
       </w:r>
@@ -1431,7 +1426,13 @@
         <w:ind w:firstLine="357"/>
       </w:pPr>
       <w:r>
-        <w:t xml:space="preserve">Izraditi model neuronske mreže sposobne za predviđanje riječi znakovnog jezika na osnovu </w:t>
+        <w:t xml:space="preserve">Izraditi model </w:t>
+      </w:r>
+      <w:r>
+        <w:t xml:space="preserve">duboke </w:t>
+      </w:r>
+      <w:r>
+        <w:t xml:space="preserve">neuronske mreže sposobne za predviđanje riječi znakovnog jezika na osnovu </w:t>
       </w:r>
       <w:r>
         <w:t>ulaza</w:t>
@@ -1480,7 +1481,7 @@
       <w:pPr>
         <w:pStyle w:val="Naslov1"/>
       </w:pPr>
-      <w:bookmarkStart w:id="2" w:name="_Toc81378813"/>
+      <w:bookmarkStart w:id="2" w:name="_Toc81667309"/>
       <w:r>
         <w:lastRenderedPageBreak/>
         <w:t>KORIŠTENE TEHNOLOGIJE I ALATI</w:t>
@@ -1495,7 +1496,7 @@
           <w:szCs w:val="24"/>
         </w:rPr>
       </w:pPr>
-      <w:bookmarkStart w:id="3" w:name="_Toc81378814"/>
+      <w:bookmarkStart w:id="3" w:name="_Toc81667310"/>
       <w:r>
         <w:rPr>
           <w:sz w:val="24"/>
@@ -1509,15 +1510,9 @@
       <w:pPr>
         <w:ind w:firstLine="357"/>
       </w:pPr>
-      <w:proofErr w:type="spellStart"/>
-      <w:r>
-        <w:t>Mediapipe</w:t>
-      </w:r>
-      <w:proofErr w:type="spellEnd"/>
-      <w:r>
-        <w:t xml:space="preserve"> je </w:t>
-      </w:r>
-      <w:proofErr w:type="spellStart"/>
+      <w:r>
+        <w:t xml:space="preserve">Mediapipe je </w:t>
+      </w:r>
       <w:r>
         <w:rPr>
           <w:i/>
@@ -1525,7 +1520,6 @@
         </w:rPr>
         <w:t>framework</w:t>
       </w:r>
-      <w:proofErr w:type="spellEnd"/>
       <w:r>
         <w:t xml:space="preserve"> otvorenog koda</w:t>
       </w:r>
@@ -1533,13 +1527,8 @@
         <w:t xml:space="preserve"> </w:t>
       </w:r>
       <w:r>
-        <w:t xml:space="preserve">izrađen od Googlea za pomoć pri kreiranju programskih ili aplikacijskih rješenja koje koriste metode strojnog učenja. Više platformski, dobro optimiziran te </w:t>
-      </w:r>
-      <w:proofErr w:type="spellStart"/>
-      <w:r>
-        <w:t>multimodalan</w:t>
-      </w:r>
-      <w:proofErr w:type="spellEnd"/>
+        <w:t>izrađen od Googlea za pomoć pri kreiranju programskih ili aplikacijskih rješenja koje koriste metode strojnog učenja. Više platformski, dobro optimiziran te multimodalan</w:t>
+      </w:r>
       <w:r>
         <w:rPr>
           <w:rStyle w:val="Referencafusnote"/>
@@ -1560,7 +1549,6 @@
       <w:r>
         <w:t xml:space="preserve">Razlog odabira ovog </w:t>
       </w:r>
-      <w:proofErr w:type="spellStart"/>
       <w:r>
         <w:rPr>
           <w:i/>
@@ -1568,7 +1556,6 @@
         </w:rPr>
         <w:t>frameworka</w:t>
       </w:r>
-      <w:proofErr w:type="spellEnd"/>
       <w:r>
         <w:t xml:space="preserve"> za projekt je </w:t>
       </w:r>
@@ -1597,6 +1584,9 @@
         <w:jc w:val="center"/>
       </w:pPr>
       <w:r>
+        <w:rPr>
+          <w:noProof/>
+        </w:rPr>
         <w:drawing>
           <wp:inline distT="0" distB="0" distL="0" distR="0" wp14:anchorId="3D7EF25A" wp14:editId="27CFE964">
             <wp:extent cx="3406142" cy="2786380"/>
@@ -1661,13 +1651,8 @@
         <w:t>.</w:t>
       </w:r>
       <w:r>
-        <w:t xml:space="preserve"> Mogućnosti </w:t>
-      </w:r>
-      <w:proofErr w:type="spellStart"/>
-      <w:r>
-        <w:t>MediaPipe</w:t>
-      </w:r>
-      <w:proofErr w:type="spellEnd"/>
+        <w:t xml:space="preserve"> Mogućnosti MediaPipe</w:t>
+      </w:r>
       <w:r>
         <w:t xml:space="preserve"> platforme</w:t>
       </w:r>
@@ -1681,29 +1666,19 @@
       <w:pPr>
         <w:pStyle w:val="Naslov2"/>
       </w:pPr>
-      <w:bookmarkStart w:id="4" w:name="_Toc81378815"/>
-      <w:proofErr w:type="spellStart"/>
+      <w:bookmarkStart w:id="4" w:name="_Toc81667311"/>
       <w:r>
         <w:lastRenderedPageBreak/>
         <w:t>Tensorflow</w:t>
       </w:r>
       <w:bookmarkEnd w:id="4"/>
-      <w:proofErr w:type="spellEnd"/>
     </w:p>
     <w:p>
       <w:pPr>
         <w:ind w:firstLine="357"/>
       </w:pPr>
       <w:r>
-        <w:t xml:space="preserve">Platforma otvorenog koda za strojno učenje. Sastoji se od mnoštva biblioteka i resursa kojima se omogućava korisnicima da razvijaju svoje ideje. Treniranje modela može se izvesti preko procesorske ili grafičke jedinice. Uz to omogućuje i korisnicima vizualni prikaz krajnjih rezultata treniranja modela ali i rezultata tijekom treniranja uz pomoć vizualizacijskog alata </w:t>
-      </w:r>
-      <w:proofErr w:type="spellStart"/>
-      <w:r>
-        <w:t>TensorBoard</w:t>
-      </w:r>
-      <w:proofErr w:type="spellEnd"/>
-      <w:r>
-        <w:t xml:space="preserve">. </w:t>
+        <w:t xml:space="preserve">Platforma otvorenog koda za strojno učenje. Sastoji se od mnoštva biblioteka i resursa kojima se omogućava korisnicima da razvijaju svoje ideje. Treniranje modela može se izvesti preko procesorske ili grafičke jedinice. Uz to omogućuje i korisnicima vizualni prikaz krajnjih rezultata treniranja modela ali i rezultata tijekom treniranja uz pomoć vizualizacijskog alata TensorBoard. </w:t>
       </w:r>
       <w:r>
         <w:t>Mogućnost integriranja u Python programski jezik čini ga pogodnim za korištenje prilikom kreiranja i evaluacije modela.</w:t>
@@ -1741,7 +1716,7 @@
       <w:pPr>
         <w:pStyle w:val="Naslov1"/>
       </w:pPr>
-      <w:bookmarkStart w:id="5" w:name="_Toc81378816"/>
+      <w:bookmarkStart w:id="5" w:name="_Toc81667312"/>
       <w:r>
         <w:lastRenderedPageBreak/>
         <w:t>DUBOKO UČENJE</w:t>
@@ -1892,13 +1867,7 @@
               <w:rPr>
                 <w:rFonts w:ascii="Cambria Math" w:hAnsi="Cambria Math"/>
               </w:rPr>
-              <m:t>(</m:t>
-            </m:r>
-            <m:r>
-              <w:rPr>
-                <w:rFonts w:ascii="Cambria Math" w:hAnsi="Cambria Math"/>
-              </w:rPr>
-              <m:t>w</m:t>
+              <m:t>(w</m:t>
             </m:r>
           </m:e>
           <m:sub>
@@ -1985,105 +1954,61 @@
         <w:rPr>
           <w:rFonts w:eastAsiaTheme="minorEastAsia"/>
         </w:rPr>
-        <w:t xml:space="preserve"> i zatim se takvi podaci predaju funkciji f koja se još naziva i aktivacijska funkcija čiji produkt se predaje izlazu. Postoje mnoge aktivacijske funkcije(</w:t>
-      </w:r>
-      <w:proofErr w:type="spellStart"/>
+        <w:t xml:space="preserve"> i zatim se takvi podaci predaju funkciji f koja se još naziva i aktivacijska funkcija čiji produkt se predaje izlazu. Postoje mnoge aktivacijske funkcije(relu, tanh, sigmoid, gelu itd)</w:t>
+      </w:r>
       <w:r>
         <w:rPr>
           <w:rFonts w:eastAsiaTheme="minorEastAsia"/>
         </w:rPr>
-        <w:t>relu</w:t>
-      </w:r>
-      <w:proofErr w:type="spellEnd"/>
+        <w:t xml:space="preserve">(Tablica </w:t>
+      </w:r>
       <w:r>
         <w:rPr>
           <w:rFonts w:eastAsiaTheme="minorEastAsia"/>
         </w:rPr>
-        <w:t xml:space="preserve">, </w:t>
-      </w:r>
-      <w:proofErr w:type="spellStart"/>
+        <w:t>3.1</w:t>
+      </w:r>
       <w:r>
         <w:rPr>
           <w:rFonts w:eastAsiaTheme="minorEastAsia"/>
         </w:rPr>
-        <w:t>tanh</w:t>
-      </w:r>
-      <w:proofErr w:type="spellEnd"/>
+        <w:t>.</w:t>
+      </w:r>
       <w:r>
         <w:rPr>
           <w:rFonts w:eastAsiaTheme="minorEastAsia"/>
         </w:rPr>
-        <w:t xml:space="preserve">, </w:t>
-      </w:r>
-      <w:proofErr w:type="spellStart"/>
+        <w:t>)</w:t>
+      </w:r>
       <w:r>
         <w:rPr>
           <w:rFonts w:eastAsiaTheme="minorEastAsia"/>
         </w:rPr>
-        <w:t>sigmoid</w:t>
-      </w:r>
-      <w:proofErr w:type="spellEnd"/>
+        <w:t xml:space="preserve"> te njihova upotreba ovisi o vrsti problema i rješenju kojeg želimo dobiti. </w:t>
+      </w:r>
       <w:r>
         <w:rPr>
           <w:rFonts w:eastAsiaTheme="minorEastAsia"/>
         </w:rPr>
-        <w:t xml:space="preserve">, gelu </w:t>
-      </w:r>
-      <w:proofErr w:type="spellStart"/>
+        <w:t xml:space="preserve">Razlog aktivacijskih funkcija je da </w:t>
+      </w:r>
       <w:r>
         <w:rPr>
           <w:rFonts w:eastAsiaTheme="minorEastAsia"/>
         </w:rPr>
-        <w:t>itd</w:t>
-      </w:r>
-      <w:proofErr w:type="spellEnd"/>
+        <w:t xml:space="preserve">produbljuju nelinearnost modela, čime se omogućuje modelu duboke </w:t>
+      </w:r>
       <w:r>
         <w:rPr>
           <w:rFonts w:eastAsiaTheme="minorEastAsia"/>
         </w:rPr>
-        <w:t>)</w:t>
+        <w:t xml:space="preserve">neuronske </w:t>
       </w:r>
       <w:r>
         <w:rPr>
           <w:rFonts w:eastAsiaTheme="minorEastAsia"/>
         </w:rPr>
-        <w:t xml:space="preserve">(Tablica </w:t>
-      </w:r>
-      <w:r>
-        <w:rPr>
-          <w:rFonts w:eastAsiaTheme="minorEastAsia"/>
-        </w:rPr>
-        <w:t>3.1</w:t>
-      </w:r>
-      <w:r>
-        <w:rPr>
-          <w:rFonts w:eastAsiaTheme="minorEastAsia"/>
-        </w:rPr>
-        <w:t>.</w:t>
-      </w:r>
-      <w:r>
-        <w:rPr>
-          <w:rFonts w:eastAsiaTheme="minorEastAsia"/>
-        </w:rPr>
-        <w:t>)</w:t>
-      </w:r>
-      <w:r>
-        <w:rPr>
-          <w:rFonts w:eastAsiaTheme="minorEastAsia"/>
-        </w:rPr>
-        <w:t xml:space="preserve"> te njihova upotreba ovisi o vrsti problema i rješenju kojeg želimo dobiti. </w:t>
-      </w:r>
-      <w:r>
-        <w:rPr>
-          <w:rFonts w:eastAsiaTheme="minorEastAsia"/>
-        </w:rPr>
-        <w:t xml:space="preserve">Razlog aktivacijskih funkcija je da </w:t>
-      </w:r>
-      <w:r>
-        <w:rPr>
-          <w:rFonts w:eastAsiaTheme="minorEastAsia"/>
-        </w:rPr>
-        <w:t>produbljuju nelinearnost modela, čime se omogućuje modelu duboke mreže da do određene margine pogreške predviđaju funkcije koje ne slijede linearnost</w:t>
+        <w:t>mreže da do određene margine pogreške predviđaju funkcije koje ne slijede linearnost</w:t>
       </w:r>
       <w:r>
         <w:rPr>
@@ -2402,7 +2327,6 @@
                 <w:szCs w:val="16"/>
               </w:rPr>
             </w:pPr>
-            <w:proofErr w:type="spellStart"/>
             <w:r>
               <w:rPr>
                 <w:b/>
@@ -2410,17 +2334,7 @@
                 <w:sz w:val="16"/>
                 <w:szCs w:val="16"/>
               </w:rPr>
-              <w:t>Function</w:t>
-            </w:r>
-            <w:proofErr w:type="spellEnd"/>
-            <w:r>
-              <w:rPr>
-                <w:b/>
-                <w:bCs/>
-                <w:sz w:val="16"/>
-                <w:szCs w:val="16"/>
-              </w:rPr>
-              <w:t xml:space="preserve"> f(x)</w:t>
+              <w:t>Function f(x)</w:t>
             </w:r>
           </w:p>
         </w:tc>
@@ -2439,7 +2353,6 @@
                 <w:szCs w:val="16"/>
               </w:rPr>
             </w:pPr>
-            <w:proofErr w:type="spellStart"/>
             <w:r>
               <w:rPr>
                 <w:b/>
@@ -2447,37 +2360,7 @@
                 <w:sz w:val="16"/>
                 <w:szCs w:val="16"/>
               </w:rPr>
-              <w:t>Derivative</w:t>
-            </w:r>
-            <w:proofErr w:type="spellEnd"/>
-            <w:r>
-              <w:rPr>
-                <w:b/>
-                <w:bCs/>
-                <w:sz w:val="16"/>
-                <w:szCs w:val="16"/>
-              </w:rPr>
-              <w:t xml:space="preserve"> </w:t>
-            </w:r>
-            <w:proofErr w:type="spellStart"/>
-            <w:r>
-              <w:rPr>
-                <w:b/>
-                <w:bCs/>
-                <w:sz w:val="16"/>
-                <w:szCs w:val="16"/>
-              </w:rPr>
-              <w:t>of</w:t>
-            </w:r>
-            <w:proofErr w:type="spellEnd"/>
-            <w:r>
-              <w:rPr>
-                <w:b/>
-                <w:bCs/>
-                <w:sz w:val="16"/>
-                <w:szCs w:val="16"/>
-              </w:rPr>
-              <w:t xml:space="preserve"> f, f'(x)</w:t>
+              <w:t>Derivative of f, f'(x)</w:t>
             </w:r>
           </w:p>
         </w:tc>
@@ -2496,7 +2379,6 @@
                 <w:szCs w:val="16"/>
               </w:rPr>
             </w:pPr>
-            <w:proofErr w:type="spellStart"/>
             <w:r>
               <w:rPr>
                 <w:b/>
@@ -2506,7 +2388,6 @@
               </w:rPr>
               <w:t>Range</w:t>
             </w:r>
-            <w:proofErr w:type="spellEnd"/>
           </w:p>
         </w:tc>
         <w:tc>
@@ -2524,7 +2405,6 @@
                 <w:szCs w:val="16"/>
               </w:rPr>
             </w:pPr>
-            <w:proofErr w:type="spellStart"/>
             <w:r>
               <w:rPr>
                 <w:b/>
@@ -2532,49 +2412,8 @@
                 <w:sz w:val="16"/>
                 <w:szCs w:val="16"/>
               </w:rPr>
-              <w:t>Order</w:t>
-            </w:r>
-            <w:proofErr w:type="spellEnd"/>
-            <w:r>
-              <w:rPr>
-                <w:b/>
-                <w:bCs/>
-                <w:sz w:val="16"/>
-                <w:szCs w:val="16"/>
-              </w:rPr>
-              <w:t xml:space="preserve"> </w:t>
-            </w:r>
-            <w:proofErr w:type="spellStart"/>
-            <w:r>
-              <w:rPr>
-                <w:b/>
-                <w:bCs/>
-                <w:sz w:val="16"/>
-                <w:szCs w:val="16"/>
-              </w:rPr>
-              <w:t>of</w:t>
-            </w:r>
-            <w:proofErr w:type="spellEnd"/>
-            <w:r>
-              <w:rPr>
-                <w:b/>
-                <w:bCs/>
-                <w:sz w:val="16"/>
-                <w:szCs w:val="16"/>
-              </w:rPr>
-              <w:t xml:space="preserve"> </w:t>
-            </w:r>
-            <w:proofErr w:type="spellStart"/>
-            <w:r>
-              <w:rPr>
-                <w:b/>
-                <w:bCs/>
-                <w:sz w:val="16"/>
-                <w:szCs w:val="16"/>
-              </w:rPr>
-              <w:t>continuity</w:t>
-            </w:r>
-            <w:proofErr w:type="spellEnd"/>
+              <w:t>Order of continuity</w:t>
+            </w:r>
           </w:p>
         </w:tc>
       </w:tr>
@@ -2594,7 +2433,6 @@
                 <w:szCs w:val="16"/>
               </w:rPr>
             </w:pPr>
-            <w:proofErr w:type="spellStart"/>
             <w:r>
               <w:rPr>
                 <w:b/>
@@ -2604,7 +2442,6 @@
               </w:rPr>
               <w:t>Sigmoid</w:t>
             </w:r>
-            <w:proofErr w:type="spellEnd"/>
           </w:p>
         </w:tc>
         <w:tc>
@@ -2956,7 +2793,6 @@
                 <w:szCs w:val="16"/>
               </w:rPr>
             </w:pPr>
-            <w:proofErr w:type="spellStart"/>
             <w:r>
               <w:rPr>
                 <w:b/>
@@ -2964,29 +2800,8 @@
                 <w:sz w:val="16"/>
                 <w:szCs w:val="16"/>
               </w:rPr>
-              <w:t>Hyperbolic</w:t>
-            </w:r>
-            <w:proofErr w:type="spellEnd"/>
-            <w:r>
-              <w:rPr>
-                <w:b/>
-                <w:bCs/>
-                <w:sz w:val="16"/>
-                <w:szCs w:val="16"/>
-              </w:rPr>
-              <w:t xml:space="preserve"> </w:t>
-            </w:r>
-            <w:proofErr w:type="spellStart"/>
-            <w:r>
-              <w:rPr>
-                <w:b/>
-                <w:bCs/>
-                <w:sz w:val="16"/>
-                <w:szCs w:val="16"/>
-              </w:rPr>
-              <w:t>tangent</w:t>
-            </w:r>
-            <w:proofErr w:type="spellEnd"/>
+              <w:t>Hyperbolic tangent</w:t>
+            </w:r>
           </w:p>
         </w:tc>
         <w:tc>
@@ -3502,7 +3317,6 @@
                 <w:szCs w:val="16"/>
               </w:rPr>
             </w:pPr>
-            <w:proofErr w:type="spellStart"/>
             <w:r>
               <w:rPr>
                 <w:b/>
@@ -3510,49 +3324,8 @@
                 <w:sz w:val="16"/>
                 <w:szCs w:val="16"/>
               </w:rPr>
-              <w:t>Rectified</w:t>
-            </w:r>
-            <w:proofErr w:type="spellEnd"/>
-            <w:r>
-              <w:rPr>
-                <w:b/>
-                <w:bCs/>
-                <w:sz w:val="16"/>
-                <w:szCs w:val="16"/>
-              </w:rPr>
-              <w:t xml:space="preserve"> </w:t>
-            </w:r>
-            <w:proofErr w:type="spellStart"/>
-            <w:r>
-              <w:rPr>
-                <w:b/>
-                <w:bCs/>
-                <w:sz w:val="16"/>
-                <w:szCs w:val="16"/>
-              </w:rPr>
-              <w:t>linear</w:t>
-            </w:r>
-            <w:proofErr w:type="spellEnd"/>
-            <w:r>
-              <w:rPr>
-                <w:b/>
-                <w:bCs/>
-                <w:sz w:val="16"/>
-                <w:szCs w:val="16"/>
-              </w:rPr>
-              <w:t xml:space="preserve"> </w:t>
-            </w:r>
-            <w:proofErr w:type="spellStart"/>
-            <w:r>
-              <w:rPr>
-                <w:b/>
-                <w:bCs/>
-                <w:sz w:val="16"/>
-                <w:szCs w:val="16"/>
-              </w:rPr>
-              <w:t>unit</w:t>
-            </w:r>
-            <w:proofErr w:type="spellEnd"/>
+              <w:t>Rectified linear unit</w:t>
+            </w:r>
           </w:p>
         </w:tc>
         <w:tc>
@@ -3692,29 +3465,7 @@
                             <w:sz w:val="16"/>
                             <w:szCs w:val="16"/>
                           </w:rPr>
-                          <m:t xml:space="preserve"> 1  if x </m:t>
-                        </m:r>
-                        <m:r>
-                          <m:rPr>
-                            <m:sty m:val="bi"/>
-                          </m:rPr>
-                          <w:rPr>
-                            <w:rFonts w:ascii="Cambria Math" w:eastAsiaTheme="minorEastAsia" w:hAnsi="Cambria Math"/>
-                            <w:sz w:val="16"/>
-                            <w:szCs w:val="16"/>
-                          </w:rPr>
-                          <m:t>&gt;</m:t>
-                        </m:r>
-                        <m:r>
-                          <m:rPr>
-                            <m:sty m:val="bi"/>
-                          </m:rPr>
-                          <w:rPr>
-                            <w:rFonts w:ascii="Cambria Math" w:eastAsiaTheme="minorEastAsia" w:hAnsi="Cambria Math"/>
-                            <w:sz w:val="16"/>
-                            <w:szCs w:val="16"/>
-                          </w:rPr>
-                          <m:t xml:space="preserve">0 </m:t>
+                          <m:t xml:space="preserve"> 1  if x &gt;0 </m:t>
                         </m:r>
                       </m:e>
                     </m:eqArr>
@@ -3740,27 +3491,7 @@
                 <w:sz w:val="16"/>
                 <w:szCs w:val="16"/>
               </w:rPr>
-              <w:t>=</w:t>
-            </w:r>
-            <w:proofErr w:type="spellStart"/>
-            <w:r>
-              <w:rPr>
-                <w:b/>
-                <w:bCs/>
-                <w:sz w:val="16"/>
-                <w:szCs w:val="16"/>
-              </w:rPr>
-              <w:t>max</w:t>
-            </w:r>
-            <w:proofErr w:type="spellEnd"/>
-            <w:r>
-              <w:rPr>
-                <w:b/>
-                <w:bCs/>
-                <w:sz w:val="16"/>
-                <w:szCs w:val="16"/>
-              </w:rPr>
-              <w:t>{0, x}</w:t>
+              <w:t>=max{0, x}</w:t>
             </w:r>
           </w:p>
         </w:tc>
@@ -3833,29 +3564,7 @@
                             <w:sz w:val="16"/>
                             <w:szCs w:val="16"/>
                           </w:rPr>
-                          <m:t xml:space="preserve"> 1  if x </m:t>
-                        </m:r>
-                        <m:r>
-                          <m:rPr>
-                            <m:sty m:val="bi"/>
-                          </m:rPr>
-                          <w:rPr>
-                            <w:rFonts w:ascii="Cambria Math" w:eastAsiaTheme="minorEastAsia" w:hAnsi="Cambria Math"/>
-                            <w:sz w:val="16"/>
-                            <w:szCs w:val="16"/>
-                          </w:rPr>
-                          <m:t>&gt;</m:t>
-                        </m:r>
-                        <m:r>
-                          <m:rPr>
-                            <m:sty m:val="bi"/>
-                          </m:rPr>
-                          <w:rPr>
-                            <w:rFonts w:ascii="Cambria Math" w:eastAsiaTheme="minorEastAsia" w:hAnsi="Cambria Math"/>
-                            <w:sz w:val="16"/>
-                            <w:szCs w:val="16"/>
-                          </w:rPr>
-                          <m:t>0</m:t>
+                          <m:t xml:space="preserve"> 1  if x &gt;0</m:t>
                         </m:r>
                         <m:ctrlPr>
                           <w:rPr>
@@ -4137,10 +3846,13 @@
       <w:r>
         <w:br w:type="page"/>
       </w:r>
-      <w:bookmarkStart w:id="6" w:name="_Toc81378817"/>
+      <w:bookmarkStart w:id="6" w:name="_Toc81667313"/>
       <w:r>
         <w:lastRenderedPageBreak/>
-        <w:t>Ponavljajuće neuronske mreže</w:t>
+        <w:t>Povratne</w:t>
+      </w:r>
+      <w:r>
+        <w:t xml:space="preserve"> neuronske mreže</w:t>
       </w:r>
       <w:bookmarkEnd w:id="6"/>
     </w:p>
@@ -4287,6 +3999,9 @@
         <w:jc w:val="center"/>
       </w:pPr>
       <w:r>
+        <w:rPr>
+          <w:noProof/>
+        </w:rPr>
         <w:drawing>
           <wp:inline distT="0" distB="0" distL="0" distR="0" wp14:anchorId="53075E56" wp14:editId="7066C4D7">
             <wp:extent cx="789213" cy="1151109"/>
@@ -4344,7 +4059,13 @@
         <w:t>.</w:t>
       </w:r>
       <w:r>
-        <w:t xml:space="preserve"> Pojednostavljena ponavljajuća mreža</w:t>
+        <w:t xml:space="preserve"> Pojednostavljena </w:t>
+      </w:r>
+      <w:r>
+        <w:t>povratna neuronska</w:t>
+      </w:r>
+      <w:r>
+        <w:t xml:space="preserve"> mreža</w:t>
       </w:r>
     </w:p>
     <w:p>
@@ -4369,6 +4090,9 @@
         <w:jc w:val="center"/>
       </w:pPr>
       <w:r>
+        <w:rPr>
+          <w:noProof/>
+        </w:rPr>
         <w:drawing>
           <wp:inline distT="0" distB="0" distL="0" distR="0" wp14:anchorId="5A3FA462" wp14:editId="10254747">
             <wp:extent cx="3569512" cy="1135268"/>
@@ -4418,7 +4142,10 @@
         <w:t>Slika 3.4.</w:t>
       </w:r>
       <w:r>
-        <w:t xml:space="preserve"> Ponavljajuća</w:t>
+        <w:t xml:space="preserve"> </w:t>
+      </w:r>
+      <w:r>
+        <w:t>Povratna</w:t>
       </w:r>
       <w:r>
         <w:t xml:space="preserve"> neuronska</w:t>
@@ -4432,7 +4159,10 @@
         <w:ind w:firstLine="284"/>
       </w:pPr>
       <w:r>
-        <w:t xml:space="preserve">Ponavljajuće neuronske mreže imaju problem s pamćenjem podataka na duže staze. Nekad je potrebno znati kontekst rečenice koja je bila mnogo prije kako bi se predvidjela sljedeća riječ. </w:t>
+        <w:t>Povratne</w:t>
+      </w:r>
+      <w:r>
+        <w:t xml:space="preserve"> neuronske mreže imaju problem s pamćenjem podataka na duže staze. Nekad je potrebno znati kontekst rečenice koja je bila mnogo prije kako bi se predvidjela sljedeća riječ. </w:t>
       </w:r>
       <w:r>
         <w:t xml:space="preserve">Što je poveznica između relevantnih podatka veća to mreža sve teže može ispravno naučiti. </w:t>
@@ -4444,7 +4174,6 @@
       <w:r>
         <w:t xml:space="preserve">Problem nastaje kada se </w:t>
       </w:r>
-      <w:proofErr w:type="spellStart"/>
       <w:r>
         <w:rPr>
           <w:i/>
@@ -4459,14 +4188,12 @@
         </w:rPr>
         <w:t>ackpropagation</w:t>
       </w:r>
-      <w:proofErr w:type="spellEnd"/>
       <w:r>
         <w:t xml:space="preserve"> algoritam koji je zadužen za računanje gradijenta pomiče unatrag kroz različite slojeve neuronske mreže kako bi ažurirao težine neurona. S obzirom da se tu događa množenje, gradijent koji je izračunat u dubljim slojevima, smanjuje se kako se kreće natrag kroz mrežu. Primjerice, ako broj manji od 1 često množimo, približavamo se nuli. </w:t>
       </w:r>
       <w:r>
         <w:t xml:space="preserve">S obzirom da gradijent zajedno s </w:t>
       </w:r>
-      <w:proofErr w:type="spellStart"/>
       <w:r>
         <w:rPr>
           <w:i/>
@@ -4474,11 +4201,9 @@
         </w:rPr>
         <w:t>backpropagation</w:t>
       </w:r>
-      <w:proofErr w:type="spellEnd"/>
       <w:r>
         <w:t xml:space="preserve"> algoritmom i </w:t>
       </w:r>
-      <w:proofErr w:type="spellStart"/>
       <w:r>
         <w:rPr>
           <w:i/>
@@ -4486,7 +4211,6 @@
         </w:rPr>
         <w:t>cost</w:t>
       </w:r>
-      <w:proofErr w:type="spellEnd"/>
       <w:r>
         <w:t xml:space="preserve"> funkcijom utječe na težine neutrona, njegova mala vrijednost neće imati veliki utjecaj na težine i s time učenje postaje jako sporo. Ovaj problem </w:t>
       </w:r>
@@ -4501,7 +4225,7 @@
       <w:pPr>
         <w:pStyle w:val="Naslov3"/>
       </w:pPr>
-      <w:bookmarkStart w:id="7" w:name="_Toc81378818"/>
+      <w:bookmarkStart w:id="7" w:name="_Toc81667314"/>
       <w:r>
         <w:lastRenderedPageBreak/>
         <w:t>LSTM</w:t>
@@ -4513,59 +4237,51 @@
         <w:ind w:firstLine="709"/>
       </w:pPr>
       <w:r>
-        <w:t xml:space="preserve">LSTM(eng. </w:t>
-      </w:r>
-      <w:proofErr w:type="spellStart"/>
-      <w:r>
-        <w:t>L</w:t>
-      </w:r>
-      <w:r>
-        <w:t>ong</w:t>
-      </w:r>
-      <w:proofErr w:type="spellEnd"/>
-      <w:r>
-        <w:t xml:space="preserve"> Short </w:t>
-      </w:r>
-      <w:proofErr w:type="spellStart"/>
-      <w:r>
-        <w:t>Term</w:t>
-      </w:r>
-      <w:proofErr w:type="spellEnd"/>
+        <w:t>LSTM(eng. L</w:t>
+      </w:r>
+      <w:r>
+        <w:t xml:space="preserve">ong Short Term Memory) posebna </w:t>
+      </w:r>
+      <w:r>
+        <w:t xml:space="preserve">je </w:t>
+      </w:r>
+      <w:r>
+        <w:t xml:space="preserve">vrsta </w:t>
+      </w:r>
+      <w:r>
+        <w:t>povratne</w:t>
+      </w:r>
+      <w:r>
+        <w:t xml:space="preserve"> neuronske mreže. Kreirana kako bi izbjegla probleme nedovoljno dugog pamćenja informacija.</w:t>
+      </w:r>
+      <w:r>
+        <w:t xml:space="preserve"> Kako je prikazano na slici 3.4</w:t>
+      </w:r>
+      <w:r>
+        <w:t>.</w:t>
+      </w:r>
+      <w:r>
+        <w:t>, LSTM također ima oblik „lanca“ prilikom ponavljanja no ovdje se osim jednog sloja koriste četiri</w:t>
+      </w:r>
       <w:r>
         <w:t xml:space="preserve"> </w:t>
       </w:r>
-      <w:proofErr w:type="spellStart"/>
-      <w:r>
-        <w:t>Memory</w:t>
-      </w:r>
-      <w:proofErr w:type="spellEnd"/>
-      <w:r>
-        <w:t>) je posebna vrsta ponavljajuće neuronske mreže. Kreirana kako bi izbjegla probleme nedovoljno dugog pamćenja informacija.</w:t>
-      </w:r>
-      <w:r>
-        <w:t xml:space="preserve"> Kako je prikazano na slici 3.4</w:t>
+      <w:r>
+        <w:t>(slika 3.5</w:t>
       </w:r>
       <w:r>
         <w:t>.</w:t>
       </w:r>
       <w:r>
-        <w:t>, LSTM također ima oblik „lanca“ prilikom ponavljanja no ovdje se osim jednog sloja koriste četiri. (slika 3.5</w:t>
-      </w:r>
-      <w:r>
-        <w:t>.</w:t>
-      </w:r>
-      <w:r>
         <w:t xml:space="preserve">). </w:t>
       </w:r>
-      <w:proofErr w:type="spellStart"/>
       <w:r>
         <w:rPr>
           <w:i/>
           <w:iCs/>
         </w:rPr>
-        <w:t>Cell</w:t>
-      </w:r>
-      <w:proofErr w:type="spellEnd"/>
+        <w:t>Cell state</w:t>
+      </w:r>
       <w:r>
         <w:rPr>
           <w:i/>
@@ -4573,22 +4289,6 @@
         </w:rPr>
         <w:t xml:space="preserve"> </w:t>
       </w:r>
-      <w:proofErr w:type="spellStart"/>
-      <w:r>
-        <w:rPr>
-          <w:i/>
-          <w:iCs/>
-        </w:rPr>
-        <w:t>state</w:t>
-      </w:r>
-      <w:proofErr w:type="spellEnd"/>
-      <w:r>
-        <w:rPr>
-          <w:i/>
-          <w:iCs/>
-        </w:rPr>
-        <w:t xml:space="preserve"> </w:t>
-      </w:r>
       <w:r>
         <w:t>omogućuje informacijama da putuju kroz cijelu mrežu. Kako bi se regulirale informacije koje putuju</w:t>
       </w:r>
@@ -4602,13 +4302,14 @@
         <w:t xml:space="preserve">svojoj memoriji može pisati, čitati i obrisati informaciju. </w:t>
       </w:r>
       <w:r>
-        <w:t xml:space="preserve">Vrata se sastoje neuronskog sloja sa </w:t>
-      </w:r>
-      <w:proofErr w:type="spellStart"/>
-      <w:r>
-        <w:t>sigmoid</w:t>
-      </w:r>
-      <w:proofErr w:type="spellEnd"/>
+        <w:t xml:space="preserve">Vrata se sastoje </w:t>
+      </w:r>
+      <w:r>
+        <w:t xml:space="preserve">od </w:t>
+      </w:r>
+      <w:r>
+        <w:t>neuronskog sloja sa sigmoid</w:t>
+      </w:r>
       <w:r>
         <w:t>(σ)</w:t>
       </w:r>
@@ -5172,7 +4873,6 @@
                                 <w:szCs w:val="16"/>
                               </w:rPr>
                             </w:pPr>
-                            <w:proofErr w:type="spellStart"/>
                             <w:r>
                               <w:rPr>
                                 <w:i/>
@@ -5180,29 +4880,8 @@
                                 <w:sz w:val="16"/>
                                 <w:szCs w:val="16"/>
                               </w:rPr>
-                              <w:t>Cell</w:t>
+                              <w:t>Cell state</w:t>
                             </w:r>
-                            <w:proofErr w:type="spellEnd"/>
-                            <w:r>
-                              <w:rPr>
-                                <w:i/>
-                                <w:iCs/>
-                                <w:sz w:val="16"/>
-                                <w:szCs w:val="16"/>
-                              </w:rPr>
-                              <w:t xml:space="preserve"> </w:t>
-                            </w:r>
-                            <w:proofErr w:type="spellStart"/>
-                            <w:r>
-                              <w:rPr>
-                                <w:i/>
-                                <w:iCs/>
-                                <w:sz w:val="16"/>
-                                <w:szCs w:val="16"/>
-                              </w:rPr>
-                              <w:t>state</w:t>
-                            </w:r>
-                            <w:proofErr w:type="spellEnd"/>
                           </w:p>
                         </w:txbxContent>
                       </wps:txbx>
@@ -5238,7 +4917,6 @@
                           <w:szCs w:val="16"/>
                         </w:rPr>
                       </w:pPr>
-                      <w:proofErr w:type="spellStart"/>
                       <w:r>
                         <w:rPr>
                           <w:i/>
@@ -5246,29 +4924,8 @@
                           <w:sz w:val="16"/>
                           <w:szCs w:val="16"/>
                         </w:rPr>
-                        <w:t>Cell</w:t>
+                        <w:t>Cell state</w:t>
                       </w:r>
-                      <w:proofErr w:type="spellEnd"/>
-                      <w:r>
-                        <w:rPr>
-                          <w:i/>
-                          <w:iCs/>
-                          <w:sz w:val="16"/>
-                          <w:szCs w:val="16"/>
-                        </w:rPr>
-                        <w:t xml:space="preserve"> </w:t>
-                      </w:r>
-                      <w:proofErr w:type="spellStart"/>
-                      <w:r>
-                        <w:rPr>
-                          <w:i/>
-                          <w:iCs/>
-                          <w:sz w:val="16"/>
-                          <w:szCs w:val="16"/>
-                        </w:rPr>
-                        <w:t>state</w:t>
-                      </w:r>
-                      <w:proofErr w:type="spellEnd"/>
                     </w:p>
                   </w:txbxContent>
                 </v:textbox>
@@ -5327,7 +4984,6 @@
                                 <w:szCs w:val="16"/>
                               </w:rPr>
                             </w:pPr>
-                            <w:proofErr w:type="spellStart"/>
                             <w:r>
                               <w:rPr>
                                 <w:i/>
@@ -5337,7 +4993,6 @@
                               </w:rPr>
                               <w:t>Forget</w:t>
                             </w:r>
-                            <w:proofErr w:type="spellEnd"/>
                             <w:r>
                               <w:rPr>
                                 <w:sz w:val="16"/>
@@ -5378,7 +5033,6 @@
                           <w:szCs w:val="16"/>
                         </w:rPr>
                       </w:pPr>
-                      <w:proofErr w:type="spellStart"/>
                       <w:r>
                         <w:rPr>
                           <w:i/>
@@ -5388,7 +5042,6 @@
                         </w:rPr>
                         <w:t>Forget</w:t>
                       </w:r>
-                      <w:proofErr w:type="spellEnd"/>
                       <w:r>
                         <w:rPr>
                           <w:sz w:val="16"/>
@@ -5810,6 +5463,9 @@
         </mc:AlternateContent>
       </w:r>
       <w:r>
+        <w:rPr>
+          <w:noProof/>
+        </w:rPr>
         <w:drawing>
           <wp:inline distT="0" distB="0" distL="0" distR="0" wp14:anchorId="6FF07BD8" wp14:editId="7AC8DF3C">
             <wp:extent cx="5939790" cy="2254250"/>
@@ -5877,7 +5533,6 @@
       <w:r>
         <w:t xml:space="preserve">Prva vrata na koja se nailazi su </w:t>
       </w:r>
-      <w:proofErr w:type="spellStart"/>
       <w:r>
         <w:rPr>
           <w:i/>
@@ -5885,269 +5540,142 @@
         </w:rPr>
         <w:t>Forget</w:t>
       </w:r>
-      <w:proofErr w:type="spellEnd"/>
       <w:r>
         <w:t xml:space="preserve"> vrata koja odlučuju koje će se informacije odbaciti prije nego se proslijede na </w:t>
       </w:r>
-      <w:proofErr w:type="spellStart"/>
       <w:r>
         <w:rPr>
           <w:i/>
           <w:iCs/>
         </w:rPr>
-        <w:t>cell</w:t>
-      </w:r>
-      <w:proofErr w:type="spellEnd"/>
+        <w:t>cell state</w:t>
+      </w:r>
+      <w:r>
+        <w:t>. Odluku radi sigmoid funkcija (1 ili 0)</w:t>
+      </w:r>
+      <w:r>
+        <w:t xml:space="preserve">. Sljedeća vrata su </w:t>
+      </w:r>
       <w:r>
         <w:rPr>
           <w:i/>
           <w:iCs/>
         </w:rPr>
-        <w:t xml:space="preserve"> </w:t>
-      </w:r>
-      <w:proofErr w:type="spellStart"/>
+        <w:t>Input</w:t>
+      </w:r>
+      <w:r>
+        <w:t xml:space="preserve">, odlučuje se koja nova informacija će se pohraniti u </w:t>
+      </w:r>
       <w:r>
         <w:rPr>
           <w:i/>
           <w:iCs/>
         </w:rPr>
-        <w:t>state</w:t>
-      </w:r>
-      <w:proofErr w:type="spellEnd"/>
-      <w:r>
-        <w:t xml:space="preserve">. Odluku radi </w:t>
-      </w:r>
-      <w:proofErr w:type="spellStart"/>
-      <w:r>
-        <w:t>sigmoid</w:t>
-      </w:r>
-      <w:proofErr w:type="spellEnd"/>
-      <w:r>
-        <w:t xml:space="preserve"> funkcija (1 ili 0)</w:t>
-      </w:r>
-      <w:r>
-        <w:t xml:space="preserve">. Sljedeća vrata su </w:t>
+        <w:t>cell state</w:t>
+      </w:r>
+      <w:r>
+        <w:t xml:space="preserve">. Sloj sa sigmoid funkcijom odlučuje koje informacije ažuriramo, a sloj s tanh funkcijom kreira vektor novih vrijednosti </w:t>
+      </w:r>
+      <w:r>
+        <w:t xml:space="preserve">koji će ažurirati starije vrijednosti u </w:t>
       </w:r>
       <w:r>
         <w:rPr>
           <w:i/>
           <w:iCs/>
         </w:rPr>
-        <w:t>Input</w:t>
-      </w:r>
-      <w:r>
-        <w:t xml:space="preserve">, odlučuje se koja nova informacija će se pohraniti u </w:t>
-      </w:r>
-      <w:proofErr w:type="spellStart"/>
+        <w:t>cell state</w:t>
+      </w:r>
+      <w:r>
+        <w:t xml:space="preserve">. Završno, treba odlučiti što će ići na izlaz. Cell state predaje vrijednost koja se filtrira kroz sloj s tahn funckijom kako bi vrijednosti bile između -1 i 1 te se pomnože sa izlazom sigmoid funkcije kako bi na izlaz izašli samo oni podaci koje želimo. </w:t>
+      </w:r>
+      <w:r>
+        <w:br/>
+        <w:t xml:space="preserve">S obzirom da vrata kontroliraju informacije koje prolaze, utječu i na gradijent te ga kontroliraju kako ne bi pobjegao previše nisko ili visoko. </w:t>
+      </w:r>
+    </w:p>
+    <w:p>
+      <w:pPr>
+        <w:ind w:firstLine="709"/>
+        <w:jc w:val="left"/>
+      </w:pPr>
+    </w:p>
+    <w:p>
+      <w:pPr>
+        <w:pStyle w:val="Naslov1"/>
+      </w:pPr>
+      <w:bookmarkStart w:id="8" w:name="_Toc81667315"/>
+      <w:r>
+        <w:lastRenderedPageBreak/>
+        <w:t>IZRADA PROJEKTA</w:t>
+      </w:r>
+      <w:bookmarkEnd w:id="8"/>
+    </w:p>
+    <w:p>
+      <w:pPr>
+        <w:ind w:firstLine="357"/>
+      </w:pPr>
+      <w:r>
+        <w:t xml:space="preserve">Projekt je izrađen u programskom jeziku Python, koristeći biblioteke </w:t>
+      </w:r>
       <w:r>
         <w:rPr>
           <w:i/>
           <w:iCs/>
         </w:rPr>
-        <w:t>cell</w:t>
-      </w:r>
-      <w:proofErr w:type="spellEnd"/>
+        <w:t>o</w:t>
+      </w:r>
       <w:r>
         <w:rPr>
           <w:i/>
           <w:iCs/>
         </w:rPr>
-        <w:t xml:space="preserve"> </w:t>
-      </w:r>
-      <w:proofErr w:type="spellStart"/>
+        <w:t>pen</w:t>
+      </w:r>
       <w:r>
         <w:rPr>
           <w:i/>
           <w:iCs/>
         </w:rPr>
-        <w:t>state</w:t>
-      </w:r>
-      <w:proofErr w:type="spellEnd"/>
-      <w:r>
-        <w:t xml:space="preserve">. Sloj sa </w:t>
-      </w:r>
-      <w:proofErr w:type="spellStart"/>
-      <w:r>
-        <w:t>sigmoid</w:t>
-      </w:r>
-      <w:proofErr w:type="spellEnd"/>
-      <w:r>
-        <w:t xml:space="preserve"> funkcijom odlučuje koje informacije ažuriramo, a sloj s </w:t>
-      </w:r>
-      <w:proofErr w:type="spellStart"/>
-      <w:r>
-        <w:t>tanh</w:t>
-      </w:r>
-      <w:proofErr w:type="spellEnd"/>
-      <w:r>
-        <w:t xml:space="preserve"> funkcijom kreira vektor novih vrijednosti </w:t>
-      </w:r>
-      <w:r>
-        <w:t xml:space="preserve">koji će ažurirati starije vrijednosti u </w:t>
-      </w:r>
-      <w:proofErr w:type="spellStart"/>
+        <w:t>cv</w:t>
+      </w:r>
+      <w:r>
+        <w:t xml:space="preserve">, </w:t>
+      </w:r>
       <w:r>
         <w:rPr>
           <w:i/>
           <w:iCs/>
         </w:rPr>
-        <w:t>cell</w:t>
-      </w:r>
-      <w:proofErr w:type="spellEnd"/>
+        <w:t>t</w:t>
+      </w:r>
       <w:r>
         <w:rPr>
           <w:i/>
           <w:iCs/>
         </w:rPr>
-        <w:t xml:space="preserve"> </w:t>
-      </w:r>
-      <w:proofErr w:type="spellStart"/>
+        <w:t>ensorflow</w:t>
+      </w:r>
+      <w:r>
+        <w:t xml:space="preserve">, </w:t>
+      </w:r>
       <w:r>
         <w:rPr>
           <w:i/>
           <w:iCs/>
         </w:rPr>
-        <w:t>state</w:t>
-      </w:r>
-      <w:proofErr w:type="spellEnd"/>
-      <w:r>
-        <w:t xml:space="preserve">. Završno, treba odlučiti što će ići na izlaz. </w:t>
-      </w:r>
-      <w:proofErr w:type="spellStart"/>
-      <w:r>
-        <w:t>Cell</w:t>
-      </w:r>
-      <w:proofErr w:type="spellEnd"/>
-      <w:r>
-        <w:t xml:space="preserve"> </w:t>
-      </w:r>
-      <w:proofErr w:type="spellStart"/>
-      <w:r>
-        <w:t>state</w:t>
-      </w:r>
-      <w:proofErr w:type="spellEnd"/>
-      <w:r>
-        <w:t xml:space="preserve"> predaje vrijednost koja se filtrira kroz sloj s </w:t>
-      </w:r>
-      <w:proofErr w:type="spellStart"/>
-      <w:r>
-        <w:t>tahn</w:t>
-      </w:r>
-      <w:proofErr w:type="spellEnd"/>
-      <w:r>
-        <w:t xml:space="preserve"> </w:t>
-      </w:r>
-      <w:proofErr w:type="spellStart"/>
-      <w:r>
-        <w:t>funckijom</w:t>
-      </w:r>
-      <w:proofErr w:type="spellEnd"/>
-      <w:r>
-        <w:t xml:space="preserve"> kako bi vrijednosti bile između -1 i 1 te se pomnože sa izlazom </w:t>
-      </w:r>
-      <w:proofErr w:type="spellStart"/>
-      <w:r>
-        <w:t>sigmoid</w:t>
-      </w:r>
-      <w:proofErr w:type="spellEnd"/>
-      <w:r>
-        <w:t xml:space="preserve"> funkcije kako bi na izlaz izašli samo oni podaci koje želimo. </w:t>
-      </w:r>
-      <w:r>
-        <w:br/>
-        <w:t xml:space="preserve">S obzirom da vrata kontroliraju informacije koje prolaze, utječu i na gradijent te ga kontroliraju kako ne bi pobjegao previše nisko ili visoko. </w:t>
-      </w:r>
-    </w:p>
-    <w:p>
-      <w:pPr>
-        <w:ind w:firstLine="709"/>
-        <w:jc w:val="left"/>
-      </w:pPr>
-    </w:p>
-    <w:p>
-      <w:pPr>
-        <w:pStyle w:val="Naslov1"/>
-      </w:pPr>
-      <w:bookmarkStart w:id="8" w:name="_Toc81378819"/>
-      <w:r>
-        <w:lastRenderedPageBreak/>
-        <w:t>IZRADA PROJEKTA</w:t>
-      </w:r>
-      <w:bookmarkEnd w:id="8"/>
-    </w:p>
-    <w:p>
-      <w:pPr>
-        <w:ind w:firstLine="357"/>
-      </w:pPr>
-      <w:r>
-        <w:t xml:space="preserve">Projekt je izrađen u programskom jeziku Python, koristeći biblioteke </w:t>
-      </w:r>
-      <w:proofErr w:type="spellStart"/>
+        <w:t>mediapipe</w:t>
+      </w:r>
+      <w:r>
+        <w:t xml:space="preserve"> i </w:t>
+      </w:r>
       <w:r>
         <w:rPr>
           <w:i/>
           <w:iCs/>
         </w:rPr>
-        <w:t>o</w:t>
-      </w:r>
-      <w:r>
-        <w:rPr>
-          <w:i/>
-          <w:iCs/>
-        </w:rPr>
-        <w:t>pen</w:t>
-      </w:r>
-      <w:r>
-        <w:rPr>
-          <w:i/>
-          <w:iCs/>
-        </w:rPr>
-        <w:t>cv</w:t>
-      </w:r>
-      <w:proofErr w:type="spellEnd"/>
-      <w:r>
-        <w:t xml:space="preserve">, </w:t>
-      </w:r>
-      <w:proofErr w:type="spellStart"/>
-      <w:r>
-        <w:rPr>
-          <w:i/>
-          <w:iCs/>
-        </w:rPr>
-        <w:t>t</w:t>
-      </w:r>
-      <w:r>
-        <w:rPr>
-          <w:i/>
-          <w:iCs/>
-        </w:rPr>
-        <w:t>ensorflow</w:t>
-      </w:r>
-      <w:proofErr w:type="spellEnd"/>
-      <w:r>
-        <w:t xml:space="preserve">, </w:t>
-      </w:r>
-      <w:proofErr w:type="spellStart"/>
-      <w:r>
-        <w:rPr>
-          <w:i/>
-          <w:iCs/>
-        </w:rPr>
-        <w:t>mediapipe</w:t>
-      </w:r>
-      <w:proofErr w:type="spellEnd"/>
-      <w:r>
-        <w:t xml:space="preserve"> i </w:t>
-      </w:r>
-      <w:proofErr w:type="spellStart"/>
-      <w:r>
-        <w:rPr>
-          <w:i/>
-          <w:iCs/>
-        </w:rPr>
         <w:t>sklearn</w:t>
       </w:r>
-      <w:proofErr w:type="spellEnd"/>
       <w:r>
         <w:t xml:space="preserve"> kao najbitnije. </w:t>
       </w:r>
@@ -6177,7 +5705,7 @@
       <w:pPr>
         <w:pStyle w:val="Naslov2"/>
       </w:pPr>
-      <w:bookmarkStart w:id="9" w:name="_Toc81378820"/>
+      <w:bookmarkStart w:id="9" w:name="_Toc81667316"/>
       <w:r>
         <w:t>Skupljanje podataka</w:t>
       </w:r>
@@ -6187,13 +5715,8 @@
       <w:pPr>
         <w:ind w:firstLine="357"/>
       </w:pPr>
-      <w:proofErr w:type="spellStart"/>
-      <w:r>
-        <w:t>MediaPipe</w:t>
-      </w:r>
-      <w:proofErr w:type="spellEnd"/>
-      <w:r>
-        <w:t xml:space="preserve"> </w:t>
+      <w:r>
+        <w:t xml:space="preserve">MediaPipe </w:t>
       </w:r>
       <w:r>
         <w:t>biblioteka nudi izvlačenje ključnih točaka</w:t>
@@ -6225,6 +5748,9 @@
         <w:jc w:val="left"/>
       </w:pPr>
       <w:r>
+        <w:rPr>
+          <w:noProof/>
+        </w:rPr>
         <w:drawing>
           <wp:inline distT="0" distB="0" distL="0" distR="0" wp14:anchorId="5CD1B596" wp14:editId="079D1AE0">
             <wp:extent cx="2708299" cy="2580445"/>
@@ -6265,6 +5791,9 @@
         <w:t xml:space="preserve">          </w:t>
       </w:r>
       <w:r>
+        <w:rPr>
+          <w:noProof/>
+        </w:rPr>
         <w:drawing>
           <wp:inline distT="0" distB="0" distL="0" distR="0" wp14:anchorId="60E8C293" wp14:editId="5C7D5DF0">
             <wp:extent cx="2813002" cy="2580198"/>
@@ -6307,6 +5836,9 @@
         <w:jc w:val="center"/>
       </w:pPr>
       <w:r>
+        <w:rPr>
+          <w:noProof/>
+        </w:rPr>
         <w:drawing>
           <wp:inline distT="0" distB="0" distL="0" distR="0" wp14:anchorId="4A071FCD" wp14:editId="0283314F">
             <wp:extent cx="2742905" cy="1396031"/>
@@ -6385,7 +5917,6 @@
       <w:r>
         <w:t xml:space="preserve">prikupiti podatke za treniranje. Kreira folder </w:t>
       </w:r>
-      <w:proofErr w:type="spellStart"/>
       <w:r>
         <w:rPr>
           <w:i/>
@@ -6393,7 +5924,6 @@
         </w:rPr>
         <w:t>Dataset</w:t>
       </w:r>
-      <w:proofErr w:type="spellEnd"/>
       <w:r>
         <w:t xml:space="preserve"> u kojem se nalaze </w:t>
       </w:r>
@@ -6401,15 +5931,7 @@
         <w:t xml:space="preserve">folderi s nazivima riječi za koje će se mreža trenirati. </w:t>
       </w:r>
       <w:r>
-        <w:t xml:space="preserve">Koristeći </w:t>
-      </w:r>
-      <w:proofErr w:type="spellStart"/>
-      <w:r>
-        <w:t>OpenCV</w:t>
-      </w:r>
-      <w:proofErr w:type="spellEnd"/>
-      <w:r>
-        <w:t xml:space="preserve"> </w:t>
+        <w:t xml:space="preserve">Koristeći OpenCV </w:t>
       </w:r>
       <w:r>
         <w:t xml:space="preserve">i kameru podaci se izvlače u </w:t>
@@ -6454,7 +5976,6 @@
       <w:r>
         <w:t xml:space="preserve">Točke su spremljena kao </w:t>
       </w:r>
-      <w:proofErr w:type="spellStart"/>
       <w:r>
         <w:rPr>
           <w:i/>
@@ -6462,7 +5983,6 @@
         </w:rPr>
         <w:t>numpy</w:t>
       </w:r>
-      <w:proofErr w:type="spellEnd"/>
       <w:r>
         <w:t xml:space="preserve"> </w:t>
       </w:r>
@@ -6478,13 +5998,8 @@
       <w:r>
         <w:t xml:space="preserve">, odnosno vektora s vrijednostima ključnih točaka. </w:t>
       </w:r>
-      <w:proofErr w:type="spellStart"/>
-      <w:r>
-        <w:t>MediaPipe</w:t>
-      </w:r>
-      <w:proofErr w:type="spellEnd"/>
-      <w:r>
-        <w:t xml:space="preserve"> za ruke vraća 21 </w:t>
+      <w:r>
+        <w:t xml:space="preserve">MediaPipe za ruke vraća 21 </w:t>
       </w:r>
       <w:r>
         <w:t>točku koja se sastoji od x, y i z vrijednosti</w:t>
@@ -6507,6 +6022,9 @@
         <w:jc w:val="center"/>
       </w:pPr>
       <w:r>
+        <w:rPr>
+          <w:noProof/>
+        </w:rPr>
         <w:drawing>
           <wp:inline distT="0" distB="0" distL="0" distR="0" wp14:anchorId="6003FB5E" wp14:editId="19E5398A">
             <wp:extent cx="4480039" cy="1735213"/>
@@ -6593,7 +6111,7 @@
       <w:pPr>
         <w:pStyle w:val="Naslov2"/>
       </w:pPr>
-      <w:bookmarkStart w:id="10" w:name="_Toc81378821"/>
+      <w:bookmarkStart w:id="10" w:name="_Toc81667317"/>
       <w:r>
         <w:t>Treniranje modela</w:t>
       </w:r>
@@ -6623,15 +6141,7 @@
         <w:t>izvlače iz eksternih datoteka</w:t>
       </w:r>
       <w:r>
-        <w:t xml:space="preserve"> te se pretvaraju u </w:t>
-      </w:r>
-      <w:proofErr w:type="spellStart"/>
-      <w:r>
-        <w:t>numpy</w:t>
-      </w:r>
-      <w:proofErr w:type="spellEnd"/>
-      <w:r>
-        <w:t xml:space="preserve"> polje</w:t>
+        <w:t xml:space="preserve"> te se pretvaraju u numpy polje</w:t>
       </w:r>
       <w:r>
         <w:t xml:space="preserve">. </w:t>
@@ -6665,7 +6175,6 @@
       <w:r>
         <w:t xml:space="preserve">te se dodaje </w:t>
       </w:r>
-      <w:proofErr w:type="spellStart"/>
       <w:r>
         <w:rPr>
           <w:i/>
@@ -6673,11 +6182,9 @@
         </w:rPr>
         <w:t>dropout</w:t>
       </w:r>
-      <w:proofErr w:type="spellEnd"/>
       <w:r>
         <w:t xml:space="preserve"> u iznosu od 0.2. </w:t>
       </w:r>
-      <w:proofErr w:type="spellStart"/>
       <w:r>
         <w:rPr>
           <w:i/>
@@ -6685,28 +6192,18 @@
         </w:rPr>
         <w:t>Dropout</w:t>
       </w:r>
-      <w:proofErr w:type="spellEnd"/>
       <w:r>
         <w:t xml:space="preserve"> je m</w:t>
       </w:r>
       <w:r>
-        <w:t xml:space="preserve">etoda </w:t>
-      </w:r>
-      <w:proofErr w:type="spellStart"/>
-      <w:r>
-        <w:t>regularizacij</w:t>
-      </w:r>
-      <w:r>
-        <w:t>e</w:t>
-      </w:r>
-      <w:proofErr w:type="spellEnd"/>
-      <w:r>
-        <w:t xml:space="preserve"> neuronske mreže gdje se određeni broj neurona ignorira tijekom treninga. Razlog tome je što </w:t>
+        <w:t>etoda regularizacij</w:t>
+      </w:r>
+      <w:r>
+        <w:t xml:space="preserve">e neuronske mreže gdje se određeni broj neurona ignorira tijekom treninga. Razlog tome je što </w:t>
       </w:r>
       <w:r>
         <w:t xml:space="preserve">mreža može postati osjetljiva na specifične težine određenih neurona te dolazi do </w:t>
       </w:r>
-      <w:proofErr w:type="spellStart"/>
       <w:r>
         <w:rPr>
           <w:i/>
@@ -6714,7 +6211,6 @@
         </w:rPr>
         <w:t>overfittinga</w:t>
       </w:r>
-      <w:proofErr w:type="spellEnd"/>
       <w:r>
         <w:rPr>
           <w:i/>
@@ -6750,21 +6246,11 @@
         <w:t>e</w:t>
       </w:r>
       <w:r>
-        <w:t xml:space="preserve">, koriste </w:t>
-      </w:r>
-      <w:proofErr w:type="spellStart"/>
-      <w:r>
-        <w:t>tahn</w:t>
-      </w:r>
-      <w:proofErr w:type="spellEnd"/>
-      <w:r>
-        <w:t xml:space="preserve"> kao aktivacijsku funkciju (</w:t>
-      </w:r>
-      <w:proofErr w:type="spellStart"/>
-      <w:r>
-        <w:t>default</w:t>
-      </w:r>
-      <w:proofErr w:type="spellEnd"/>
+        <w:t>, koriste tahn kao aktivacijsku funkciju (</w:t>
+      </w:r>
+      <w:r>
+        <w:t>zadano</w:t>
+      </w:r>
       <w:r>
         <w:t>)</w:t>
       </w:r>
@@ -6772,12 +6258,23 @@
         <w:t xml:space="preserve">. Prvi sloj </w:t>
       </w:r>
       <w:r>
-        <w:t>ima input u obliku 60,126 što je i broj naših ključnih točaka lijeve i desne šake</w:t>
+        <w:t xml:space="preserve">ima input u obliku </w:t>
+      </w:r>
+      <w:r>
+        <w:t>(</w:t>
+      </w:r>
+      <w:r>
+        <w:t>60,126</w:t>
+      </w:r>
+      <w:r>
+        <w:t>)</w:t>
+      </w:r>
+      <w:r>
+        <w:t xml:space="preserve"> što je i broj naših ključnih točaka lijeve i desne šake</w:t>
       </w:r>
       <w:r>
         <w:t xml:space="preserve"> (126) te broj sličica u kojima je snimljen pokret. Posljednji LSTM sloj parametar </w:t>
       </w:r>
-      <w:proofErr w:type="spellStart"/>
       <w:r>
         <w:rPr>
           <w:i/>
@@ -6785,11 +6282,9 @@
         </w:rPr>
         <w:t>return_sequences</w:t>
       </w:r>
-      <w:proofErr w:type="spellEnd"/>
       <w:r>
         <w:t xml:space="preserve"> ima postavljen na </w:t>
       </w:r>
-      <w:proofErr w:type="spellStart"/>
       <w:r>
         <w:rPr>
           <w:i/>
@@ -6797,14 +6292,12 @@
         </w:rPr>
         <w:t>false</w:t>
       </w:r>
-      <w:proofErr w:type="spellEnd"/>
       <w:r>
         <w:t xml:space="preserve"> jer njegov izlaz želimo preusmjeriti samo na sljedeći sloj.</w:t>
       </w:r>
       <w:r>
         <w:t xml:space="preserve"> Zadnji sloj </w:t>
       </w:r>
-      <w:proofErr w:type="spellStart"/>
       <w:r>
         <w:rPr>
           <w:i/>
@@ -6812,11 +6305,9 @@
         </w:rPr>
         <w:t>dense</w:t>
       </w:r>
-      <w:proofErr w:type="spellEnd"/>
       <w:r>
         <w:t xml:space="preserve"> koristimo kako bi dobili željeni izlaz. Za to nam pomaže funkcija </w:t>
       </w:r>
-      <w:proofErr w:type="spellStart"/>
       <w:r>
         <w:rPr>
           <w:i/>
@@ -6825,7 +6316,6 @@
         <w:lastRenderedPageBreak/>
         <w:t>softmax</w:t>
       </w:r>
-      <w:proofErr w:type="spellEnd"/>
       <w:r>
         <w:rPr>
           <w:i/>
@@ -6833,7 +6323,6 @@
         </w:rPr>
         <w:t xml:space="preserve">. </w:t>
       </w:r>
-      <w:proofErr w:type="spellStart"/>
       <w:r>
         <w:rPr>
           <w:i/>
@@ -6841,7 +6330,6 @@
         </w:rPr>
         <w:t>Softmax</w:t>
       </w:r>
-      <w:proofErr w:type="spellEnd"/>
       <w:r>
         <w:t xml:space="preserve"> omogućuje da se </w:t>
       </w:r>
@@ -6855,6 +6343,9 @@
         <w:jc w:val="center"/>
       </w:pPr>
       <w:r>
+        <w:rPr>
+          <w:noProof/>
+        </w:rPr>
         <w:drawing>
           <wp:inline distT="0" distB="0" distL="0" distR="0" wp14:anchorId="3B1F6ED5" wp14:editId="57C8C838">
             <wp:extent cx="2373251" cy="830081"/>
@@ -6907,7 +6398,6 @@
       <w:r>
         <w:t xml:space="preserve"> Formula </w:t>
       </w:r>
-      <w:proofErr w:type="spellStart"/>
       <w:r>
         <w:rPr>
           <w:i/>
@@ -6915,7 +6405,6 @@
         </w:rPr>
         <w:t>softmax</w:t>
       </w:r>
-      <w:proofErr w:type="spellEnd"/>
       <w:r>
         <w:t xml:space="preserve"> funkcije</w:t>
       </w:r>
@@ -7007,50 +6496,40 @@
         </w:rPr>
         <w:t xml:space="preserve">Riječi su označene kao </w:t>
       </w:r>
-      <w:proofErr w:type="spellStart"/>
-      <w:r>
-        <w:rPr>
-          <w:rFonts w:eastAsiaTheme="minorEastAsia"/>
-        </w:rPr>
-        <w:t>string</w:t>
-      </w:r>
-      <w:proofErr w:type="spellEnd"/>
-      <w:r>
-        <w:rPr>
-          <w:rFonts w:eastAsiaTheme="minorEastAsia"/>
-        </w:rPr>
-        <w:t xml:space="preserve"> tip podatka te</w:t>
-      </w:r>
-      <w:r>
-        <w:rPr>
-          <w:rFonts w:eastAsiaTheme="minorEastAsia"/>
-        </w:rPr>
-        <w:t xml:space="preserve"> ih je bilo potrebno pretvoriti u numerički tip podatka, u ovom slučaju </w:t>
-      </w:r>
-      <w:r>
-        <w:rPr>
-          <w:rFonts w:eastAsiaTheme="minorEastAsia"/>
-        </w:rPr>
-        <w:t xml:space="preserve">koristeći </w:t>
-      </w:r>
       <w:r>
         <w:rPr>
           <w:rFonts w:eastAsiaTheme="minorEastAsia"/>
           <w:i/>
           <w:iCs/>
         </w:rPr>
-        <w:t>one-</w:t>
-      </w:r>
-      <w:proofErr w:type="spellStart"/>
+        <w:t>string</w:t>
+      </w:r>
+      <w:r>
+        <w:rPr>
+          <w:rFonts w:eastAsiaTheme="minorEastAsia"/>
+        </w:rPr>
+        <w:t xml:space="preserve"> tip podatka te</w:t>
+      </w:r>
+      <w:r>
+        <w:rPr>
+          <w:rFonts w:eastAsiaTheme="minorEastAsia"/>
+        </w:rPr>
+        <w:t xml:space="preserve"> ih je bilo potrebno pretvoriti u numerički tip podatka, u ovom slučaju </w:t>
+      </w:r>
+      <w:r>
+        <w:rPr>
+          <w:rFonts w:eastAsiaTheme="minorEastAsia"/>
+        </w:rPr>
+        <w:t xml:space="preserve">koristeći </w:t>
+      </w:r>
       <w:r>
         <w:rPr>
           <w:rFonts w:eastAsiaTheme="minorEastAsia"/>
           <w:i/>
           <w:iCs/>
         </w:rPr>
-        <w:t>hot</w:t>
-      </w:r>
-      <w:proofErr w:type="spellEnd"/>
+        <w:t>one-hot</w:t>
+      </w:r>
       <w:r>
         <w:rPr>
           <w:rFonts w:eastAsiaTheme="minorEastAsia"/>
@@ -7135,6 +6614,7 @@
       <w:r>
         <w:rPr>
           <w:rFonts w:eastAsiaTheme="minorEastAsia"/>
+          <w:noProof/>
         </w:rPr>
         <w:drawing>
           <wp:inline distT="0" distB="0" distL="0" distR="0" wp14:anchorId="0C915D8D" wp14:editId="3A1C455A">
@@ -7217,64 +6697,98 @@
           <w:i/>
           <w:iCs/>
         </w:rPr>
-        <w:t>One-</w:t>
-      </w:r>
-      <w:proofErr w:type="spellStart"/>
+        <w:t xml:space="preserve">One-hot </w:t>
+      </w:r>
+      <w:r>
+        <w:rPr>
+          <w:rFonts w:eastAsiaTheme="minorEastAsia"/>
+        </w:rPr>
+        <w:t>kodiranje</w:t>
+      </w:r>
+    </w:p>
+    <w:p>
+      <w:pPr>
+        <w:ind w:firstLine="357"/>
+        <w:jc w:val="left"/>
+        <w:rPr>
+          <w:rFonts w:eastAsiaTheme="minorEastAsia"/>
+        </w:rPr>
+      </w:pPr>
+    </w:p>
+    <w:p>
+      <w:pPr>
+        <w:ind w:firstLine="357"/>
+        <w:jc w:val="left"/>
+        <w:rPr>
+          <w:rFonts w:eastAsiaTheme="minorEastAsia"/>
+        </w:rPr>
+      </w:pPr>
+    </w:p>
+    <w:p>
+      <w:pPr>
+        <w:ind w:firstLine="357"/>
+        <w:jc w:val="left"/>
+        <w:rPr>
+          <w:rFonts w:eastAsiaTheme="minorEastAsia"/>
+        </w:rPr>
+      </w:pPr>
+      <w:r>
+        <w:rPr>
+          <w:rFonts w:eastAsiaTheme="minorEastAsia"/>
+        </w:rPr>
+        <w:t xml:space="preserve">S obzirom da imamo </w:t>
+      </w:r>
       <w:r>
         <w:rPr>
           <w:rFonts w:eastAsiaTheme="minorEastAsia"/>
           <w:i/>
           <w:iCs/>
         </w:rPr>
-        <w:t>hot</w:t>
-      </w:r>
-      <w:proofErr w:type="spellEnd"/>
+        <w:t>one-hot</w:t>
+      </w:r>
+      <w:r>
+        <w:rPr>
+          <w:rFonts w:eastAsiaTheme="minorEastAsia"/>
+        </w:rPr>
+        <w:t xml:space="preserve"> kategoričko kodiranje za parametar</w:t>
+      </w:r>
+      <w:r>
+        <w:rPr>
+          <w:rFonts w:eastAsiaTheme="minorEastAsia"/>
+        </w:rPr>
+        <w:t xml:space="preserve"> gubitka</w:t>
+      </w:r>
+      <w:r>
+        <w:rPr>
+          <w:rFonts w:eastAsiaTheme="minorEastAsia"/>
+        </w:rPr>
+        <w:t xml:space="preserve"> uzimamo </w:t>
+      </w:r>
       <w:r>
         <w:rPr>
           <w:rFonts w:eastAsiaTheme="minorEastAsia"/>
           <w:i/>
           <w:iCs/>
         </w:rPr>
+        <w:t>categorical crossentropy</w:t>
+      </w:r>
+      <w:r>
+        <w:rPr>
+          <w:rFonts w:eastAsiaTheme="minorEastAsia"/>
+        </w:rPr>
+        <w:t xml:space="preserve"> funkciju</w:t>
+      </w:r>
+      <w:r>
+        <w:rPr>
+          <w:rFonts w:eastAsiaTheme="minorEastAsia"/>
+        </w:rPr>
+        <w:t>, a za parametar preciznosti</w:t>
+      </w:r>
+      <w:r>
+        <w:rPr>
+          <w:rFonts w:eastAsiaTheme="minorEastAsia"/>
+        </w:rPr>
         <w:t xml:space="preserve"> </w:t>
-      </w:r>
-      <w:r>
-        <w:rPr>
-          <w:rFonts w:eastAsiaTheme="minorEastAsia"/>
-        </w:rPr>
-        <w:t>kodiranje</w:t>
-      </w:r>
-    </w:p>
-    <w:p>
-      <w:pPr>
-        <w:ind w:firstLine="357"/>
-        <w:jc w:val="left"/>
-        <w:rPr>
-          <w:rFonts w:eastAsiaTheme="minorEastAsia"/>
-        </w:rPr>
-      </w:pPr>
-    </w:p>
-    <w:p>
-      <w:pPr>
-        <w:ind w:firstLine="357"/>
-        <w:jc w:val="left"/>
-        <w:rPr>
-          <w:rFonts w:eastAsiaTheme="minorEastAsia"/>
-        </w:rPr>
-      </w:pPr>
-    </w:p>
-    <w:p>
-      <w:pPr>
-        <w:ind w:firstLine="357"/>
-        <w:jc w:val="left"/>
-        <w:rPr>
-          <w:rFonts w:eastAsiaTheme="minorEastAsia"/>
-        </w:rPr>
-      </w:pPr>
-      <w:r>
-        <w:rPr>
-          <w:rFonts w:eastAsiaTheme="minorEastAsia"/>
-        </w:rPr>
-        <w:t xml:space="preserve">S obzirom da imamo </w:t>
       </w:r>
       <w:r>
         <w:rPr>
@@ -7282,217 +6796,135 @@
           <w:i/>
           <w:iCs/>
         </w:rPr>
-        <w:t>one-</w:t>
-      </w:r>
-      <w:proofErr w:type="spellStart"/>
+        <w:t>categorical_accuracy</w:t>
+      </w:r>
       <w:r>
         <w:rPr>
           <w:rFonts w:eastAsiaTheme="minorEastAsia"/>
           <w:i/>
           <w:iCs/>
         </w:rPr>
-        <w:t>hot</w:t>
-      </w:r>
-      <w:proofErr w:type="spellEnd"/>
+        <w:t xml:space="preserve"> </w:t>
+      </w:r>
       <w:r>
         <w:rPr>
           <w:rFonts w:eastAsiaTheme="minorEastAsia"/>
         </w:rPr>
-        <w:t xml:space="preserve"> kategoričko kodiranje za parametar</w:t>
+        <w:t>.</w:t>
       </w:r>
       <w:r>
         <w:rPr>
           <w:rFonts w:eastAsiaTheme="minorEastAsia"/>
         </w:rPr>
-        <w:t xml:space="preserve"> gubitka</w:t>
+        <w:t xml:space="preserve"> </w:t>
       </w:r>
       <w:r>
         <w:rPr>
           <w:rFonts w:eastAsiaTheme="minorEastAsia"/>
         </w:rPr>
-        <w:t xml:space="preserve"> uzimamo </w:t>
-      </w:r>
-      <w:proofErr w:type="spellStart"/>
+        <w:t>Gubitak</w:t>
+      </w:r>
+      <w:r>
+        <w:rPr>
+          <w:rFonts w:eastAsiaTheme="minorEastAsia"/>
+        </w:rPr>
+        <w:t xml:space="preserve"> prikazuje </w:t>
+      </w:r>
+      <w:r>
+        <w:rPr>
+          <w:rFonts w:eastAsiaTheme="minorEastAsia"/>
+        </w:rPr>
+        <w:t xml:space="preserve">rezultat usporedbe predviđene klase s onom koja je zapravo na izlazu. </w:t>
+      </w:r>
+      <w:r>
+        <w:rPr>
+          <w:rFonts w:eastAsiaTheme="minorEastAsia"/>
+        </w:rPr>
+        <w:t xml:space="preserve">Rezultat se </w:t>
+      </w:r>
+      <w:r>
+        <w:rPr>
+          <w:rFonts w:eastAsiaTheme="minorEastAsia"/>
+        </w:rPr>
+        <w:lastRenderedPageBreak/>
+        <w:t xml:space="preserve">izračunava tako da se </w:t>
+      </w:r>
+      <w:r>
+        <w:rPr>
+          <w:rFonts w:eastAsiaTheme="minorEastAsia"/>
+        </w:rPr>
+        <w:t>„kažnjava“ vjerojatnost na osnovu udaljenosti od očekivane vrijednosti izlaza</w:t>
+      </w:r>
+      <w:r>
+        <w:rPr>
+          <w:rFonts w:eastAsiaTheme="minorEastAsia"/>
+        </w:rPr>
+        <w:t xml:space="preserve">, odnosno sumiraju se pogreške </w:t>
+      </w:r>
+      <w:r>
+        <w:rPr>
+          <w:rFonts w:eastAsiaTheme="minorEastAsia"/>
+        </w:rPr>
+        <w:t xml:space="preserve">svakog </w:t>
+      </w:r>
+      <w:r>
+        <w:rPr>
+          <w:rFonts w:eastAsiaTheme="minorEastAsia"/>
+        </w:rPr>
+        <w:t>podatka</w:t>
+      </w:r>
+      <w:r>
+        <w:rPr>
+          <w:rFonts w:eastAsiaTheme="minorEastAsia"/>
+        </w:rPr>
+        <w:t xml:space="preserve">. </w:t>
+      </w:r>
+      <w:r>
+        <w:rPr>
+          <w:rFonts w:eastAsiaTheme="minorEastAsia"/>
+        </w:rPr>
+        <w:t xml:space="preserve">Također je minimiziran, što znači da manje vrijednosti predstavljaju </w:t>
+      </w:r>
+      <w:r>
+        <w:rPr>
+          <w:rFonts w:eastAsiaTheme="minorEastAsia"/>
+        </w:rPr>
+        <w:t>bolji model.</w:t>
+      </w:r>
+      <w:r>
+        <w:rPr>
+          <w:rFonts w:eastAsiaTheme="minorEastAsia"/>
+        </w:rPr>
+        <w:t xml:space="preserve"> </w:t>
+      </w:r>
+      <w:r>
+        <w:rPr>
+          <w:rFonts w:eastAsiaTheme="minorEastAsia"/>
+        </w:rPr>
+        <w:t>Na</w:t>
+      </w:r>
+      <w:r>
+        <w:rPr>
+          <w:rFonts w:eastAsiaTheme="minorEastAsia"/>
+        </w:rPr>
+        <w:t xml:space="preserve">jčešće ga koristimo za evaluaciju modela na osnovu kako uči. </w:t>
+      </w:r>
       <w:r>
         <w:rPr>
           <w:rFonts w:eastAsiaTheme="minorEastAsia"/>
           <w:i/>
           <w:iCs/>
         </w:rPr>
-        <w:t>categorical</w:t>
-      </w:r>
-      <w:proofErr w:type="spellEnd"/>
+        <w:t xml:space="preserve">Categorical </w:t>
+      </w:r>
       <w:r>
         <w:rPr>
           <w:rFonts w:eastAsiaTheme="minorEastAsia"/>
           <w:i/>
           <w:iCs/>
         </w:rPr>
-        <w:t xml:space="preserve"> </w:t>
-      </w:r>
-      <w:proofErr w:type="spellStart"/>
-      <w:r>
-        <w:rPr>
-          <w:rFonts w:eastAsiaTheme="minorEastAsia"/>
-          <w:i/>
-          <w:iCs/>
-        </w:rPr>
-        <w:t>crossentropy</w:t>
-      </w:r>
-      <w:proofErr w:type="spellEnd"/>
-      <w:r>
-        <w:rPr>
-          <w:rFonts w:eastAsiaTheme="minorEastAsia"/>
-        </w:rPr>
-        <w:t xml:space="preserve"> funkciju</w:t>
-      </w:r>
-      <w:r>
-        <w:rPr>
-          <w:rFonts w:eastAsiaTheme="minorEastAsia"/>
-        </w:rPr>
-        <w:t xml:space="preserve"> i </w:t>
-      </w:r>
-      <w:proofErr w:type="spellStart"/>
-      <w:r>
-        <w:rPr>
-          <w:rFonts w:eastAsiaTheme="minorEastAsia"/>
-          <w:i/>
-          <w:iCs/>
-        </w:rPr>
-        <w:t>categorical_accuracy</w:t>
-      </w:r>
-      <w:proofErr w:type="spellEnd"/>
-      <w:r>
-        <w:rPr>
-          <w:rFonts w:eastAsiaTheme="minorEastAsia"/>
-        </w:rPr>
-        <w:t>.</w:t>
-      </w:r>
-      <w:r>
-        <w:rPr>
-          <w:rFonts w:eastAsiaTheme="minorEastAsia"/>
-        </w:rPr>
-        <w:t xml:space="preserve"> </w:t>
-      </w:r>
-      <w:r>
-        <w:rPr>
-          <w:rFonts w:eastAsiaTheme="minorEastAsia"/>
-        </w:rPr>
-        <w:t>Gubitak</w:t>
-      </w:r>
-      <w:r>
-        <w:rPr>
-          <w:rFonts w:eastAsiaTheme="minorEastAsia"/>
-        </w:rPr>
-        <w:t xml:space="preserve"> prikazuje </w:t>
-      </w:r>
-      <w:r>
-        <w:rPr>
-          <w:rFonts w:eastAsiaTheme="minorEastAsia"/>
-        </w:rPr>
-        <w:t xml:space="preserve">rezultat usporedbe predviđene klase s onom koja je zapravo na izlazu. </w:t>
-      </w:r>
-      <w:r>
-        <w:rPr>
-          <w:rFonts w:eastAsiaTheme="minorEastAsia"/>
-        </w:rPr>
-        <w:t xml:space="preserve">Rezultat se izračunava tako da se </w:t>
-      </w:r>
-      <w:r>
-        <w:rPr>
-          <w:rFonts w:eastAsiaTheme="minorEastAsia"/>
-        </w:rPr>
-        <w:t xml:space="preserve">„kažnjava“ </w:t>
-      </w:r>
-      <w:r>
-        <w:rPr>
-          <w:rFonts w:eastAsiaTheme="minorEastAsia"/>
-        </w:rPr>
-        <w:lastRenderedPageBreak/>
-        <w:t>vjerojatnost na osnovu udaljenosti od očekivane vrijednosti izlaza</w:t>
-      </w:r>
-      <w:r>
-        <w:rPr>
-          <w:rFonts w:eastAsiaTheme="minorEastAsia"/>
-        </w:rPr>
-        <w:t xml:space="preserve">, odnosno sumiraju se pogreške </w:t>
-      </w:r>
-      <w:r>
-        <w:rPr>
-          <w:rFonts w:eastAsiaTheme="minorEastAsia"/>
-        </w:rPr>
-        <w:t xml:space="preserve">svakog </w:t>
-      </w:r>
-      <w:r>
-        <w:rPr>
-          <w:rFonts w:eastAsiaTheme="minorEastAsia"/>
-        </w:rPr>
-        <w:t>podatka</w:t>
-      </w:r>
-      <w:r>
-        <w:rPr>
-          <w:rFonts w:eastAsiaTheme="minorEastAsia"/>
-        </w:rPr>
-        <w:t xml:space="preserve">. </w:t>
-      </w:r>
-      <w:r>
-        <w:rPr>
-          <w:rFonts w:eastAsiaTheme="minorEastAsia"/>
-        </w:rPr>
-        <w:t xml:space="preserve">Također je minimiziran, što znači da manje vrijednosti predstavljaju </w:t>
-      </w:r>
-      <w:r>
-        <w:rPr>
-          <w:rFonts w:eastAsiaTheme="minorEastAsia"/>
-        </w:rPr>
-        <w:t>bolji model.</w:t>
-      </w:r>
-      <w:r>
-        <w:rPr>
-          <w:rFonts w:eastAsiaTheme="minorEastAsia"/>
-        </w:rPr>
-        <w:t xml:space="preserve"> </w:t>
-      </w:r>
-      <w:r>
-        <w:rPr>
-          <w:rFonts w:eastAsiaTheme="minorEastAsia"/>
-        </w:rPr>
-        <w:t>Na</w:t>
-      </w:r>
-      <w:r>
-        <w:rPr>
-          <w:rFonts w:eastAsiaTheme="minorEastAsia"/>
-        </w:rPr>
-        <w:t xml:space="preserve">jčešće ga koristimo za evaluaciju modela na osnovu kako uči. </w:t>
-      </w:r>
-      <w:proofErr w:type="spellStart"/>
-      <w:r>
-        <w:rPr>
-          <w:rFonts w:eastAsiaTheme="minorEastAsia"/>
-          <w:i/>
-          <w:iCs/>
-        </w:rPr>
-        <w:t>Categorical</w:t>
-      </w:r>
-      <w:proofErr w:type="spellEnd"/>
-      <w:r>
-        <w:rPr>
-          <w:rFonts w:eastAsiaTheme="minorEastAsia"/>
-          <w:i/>
-          <w:iCs/>
-        </w:rPr>
-        <w:t xml:space="preserve"> </w:t>
-      </w:r>
-      <w:proofErr w:type="spellStart"/>
-      <w:r>
-        <w:rPr>
-          <w:rFonts w:eastAsiaTheme="minorEastAsia"/>
-          <w:i/>
-          <w:iCs/>
-        </w:rPr>
         <w:t>accuracy</w:t>
       </w:r>
-      <w:proofErr w:type="spellEnd"/>
       <w:r>
         <w:rPr>
           <w:rFonts w:eastAsiaTheme="minorEastAsia"/>
@@ -7548,7 +6980,19 @@
         <w:rPr>
           <w:rFonts w:eastAsiaTheme="minorEastAsia"/>
         </w:rPr>
-        <w:t>koristimo 200 epoha, te model kad završi s treniranjem spremamo kao h5 datoteku.</w:t>
+        <w:t xml:space="preserve">koristimo 200 epoha, te model kad završi s treniranjem spremamo kao </w:t>
+      </w:r>
+      <w:r>
+        <w:rPr>
+          <w:rFonts w:eastAsiaTheme="minorEastAsia"/>
+        </w:rPr>
+        <w:t>.</w:t>
+      </w:r>
+      <w:r>
+        <w:rPr>
+          <w:rFonts w:eastAsiaTheme="minorEastAsia"/>
+        </w:rPr>
+        <w:t>h5 datoteku.</w:t>
       </w:r>
     </w:p>
     <w:p>
@@ -7560,6 +7004,9 @@
         </w:rPr>
       </w:pPr>
       <w:r>
+        <w:rPr>
+          <w:noProof/>
+        </w:rPr>
         <w:drawing>
           <wp:inline distT="0" distB="0" distL="0" distR="0" wp14:anchorId="36EA26C3" wp14:editId="4E4E3E71">
             <wp:extent cx="5939790" cy="1506855"/>
@@ -7610,10 +7057,7 @@
         <w:t>Slika 4.5.</w:t>
       </w:r>
       <w:r>
-        <w:t xml:space="preserve"> </w:t>
-      </w:r>
-      <w:r>
-        <w:t>Praćenje treniranja mreže</w:t>
+        <w:t xml:space="preserve"> Praćenje treniranja mreže</w:t>
       </w:r>
     </w:p>
     <w:p>
@@ -7632,7 +7076,7 @@
           <w:rFonts w:eastAsiaTheme="minorEastAsia"/>
         </w:rPr>
       </w:pPr>
-      <w:bookmarkStart w:id="11" w:name="_Toc81378822"/>
+      <w:bookmarkStart w:id="11" w:name="_Toc81667318"/>
       <w:r>
         <w:rPr>
           <w:rFonts w:eastAsiaTheme="minorEastAsia"/>
@@ -7642,19 +7086,14 @@
       <w:bookmarkEnd w:id="11"/>
     </w:p>
     <w:p>
+      <w:pPr>
+        <w:ind w:firstLine="357"/>
+      </w:pPr>
       <w:r>
         <w:t xml:space="preserve">Nakon što smo model trenirali potrebno </w:t>
       </w:r>
       <w:r>
-        <w:t xml:space="preserve">ga je evaluirati te provjeriti moraju li se </w:t>
-      </w:r>
-      <w:proofErr w:type="spellStart"/>
-      <w:r>
-        <w:t>hiperparametri</w:t>
-      </w:r>
-      <w:proofErr w:type="spellEnd"/>
-      <w:r>
-        <w:t xml:space="preserve"> namještati kako bismo postigli bolji rezultat. </w:t>
+        <w:t xml:space="preserve">ga je evaluirati te provjeriti moraju li se hiperparametri namještati kako bismo postigli bolji rezultat. </w:t>
       </w:r>
       <w:r>
         <w:t xml:space="preserve">Treniranje je pokrenuo više puta te je najbolje rezultate model dao za dva LSTM </w:t>
@@ -7675,16 +7114,20 @@
         <w:t xml:space="preserve"> o</w:t>
       </w:r>
       <w:r>
-        <w:t xml:space="preserve">d 0.1809. Bitno je gledati validacijske rezultate jer oni najbolje pokazuju kako se mreža ponaša na novim podacima. </w:t>
+        <w:t>d 0.1809. Bitno je gledati validacijske</w:t>
+      </w:r>
+      <w:r>
+        <w:t>(test)</w:t>
+      </w:r>
+      <w:r>
+        <w:t xml:space="preserve"> rezultate jer oni najbolje pokazuju kako se mreža ponaša na novim podacima. </w:t>
       </w:r>
       <w:r>
         <w:t xml:space="preserve">Isto tako F1 </w:t>
       </w:r>
-      <w:proofErr w:type="spellStart"/>
-      <w:r>
-        <w:t>score</w:t>
-      </w:r>
-      <w:proofErr w:type="spellEnd"/>
+      <w:r>
+        <w:t>rezultat</w:t>
+      </w:r>
       <w:r>
         <w:t xml:space="preserve"> </w:t>
       </w:r>
@@ -7697,120 +7140,76 @@
       <w:r>
         <w:t xml:space="preserve">ima malu količinu </w:t>
       </w:r>
-      <w:proofErr w:type="spellStart"/>
       <w:r>
         <w:rPr>
           <w:i/>
           <w:iCs/>
         </w:rPr>
-        <w:t>false</w:t>
-      </w:r>
-      <w:proofErr w:type="spellEnd"/>
+        <w:t>false positives</w:t>
+      </w:r>
+      <w:r>
+        <w:t xml:space="preserve"> i </w:t>
+      </w:r>
       <w:r>
         <w:rPr>
           <w:i/>
           <w:iCs/>
         </w:rPr>
+        <w:t>false negatives</w:t>
+      </w:r>
+      <w:r>
+        <w:t xml:space="preserve">. To se može vidjeti i iz matrice </w:t>
+      </w:r>
+      <w:r>
+        <w:t xml:space="preserve">zabune </w:t>
+      </w:r>
+      <w:r>
+        <w:t xml:space="preserve">koja je kreirana u Tensorboard. </w:t>
+      </w:r>
+    </w:p>
+    <w:p>
+      <w:pPr>
+        <w:ind w:firstLine="357"/>
+      </w:pPr>
+      <w:r>
+        <w:t xml:space="preserve">Promatrajući matricu </w:t>
+      </w:r>
+      <w:r>
+        <w:t xml:space="preserve">zabune </w:t>
+      </w:r>
+      <w:r>
+        <w:t>(slika 4.6</w:t>
+      </w:r>
+      <w:r>
+        <w:t>.</w:t>
+      </w:r>
+      <w:r>
+        <w:t>)</w:t>
+      </w:r>
+      <w:r>
+        <w:t xml:space="preserve"> za više</w:t>
+      </w:r>
+      <w:r>
         <w:t xml:space="preserve"> </w:t>
       </w:r>
-      <w:proofErr w:type="spellStart"/>
-      <w:r>
-        <w:rPr>
-          <w:i/>
-          <w:iCs/>
-        </w:rPr>
-        <w:t>positives</w:t>
-      </w:r>
-      <w:proofErr w:type="spellEnd"/>
-      <w:r>
-        <w:t xml:space="preserve"> i </w:t>
-      </w:r>
-      <w:proofErr w:type="spellStart"/>
-      <w:r>
-        <w:rPr>
-          <w:i/>
-          <w:iCs/>
-        </w:rPr>
-        <w:t>false</w:t>
-      </w:r>
-      <w:proofErr w:type="spellEnd"/>
-      <w:r>
-        <w:rPr>
-          <w:i/>
-          <w:iCs/>
-        </w:rPr>
+      <w:r>
+        <w:t xml:space="preserve">klasni problem vidimo kako riječi naočale i pozdrav te oprosti i kuća imaju neke krivo </w:t>
+      </w:r>
+      <w:r>
+        <w:t>predviđene sekvence. To je i za očekivati s obzirom da su pokreti, odnosno ključne točke sličn</w:t>
+      </w:r>
+      <w:r>
+        <w:t>e</w:t>
+      </w:r>
+      <w:r>
+        <w:t xml:space="preserve"> i isprepliću se. </w:t>
+      </w:r>
+      <w:r>
+        <w:t xml:space="preserve">Isti problem bi se stvorio i kod više riječi sa sličnim pokretima. </w:t>
+      </w:r>
+      <w:r>
         <w:t xml:space="preserve"> </w:t>
       </w:r>
-      <w:proofErr w:type="spellStart"/>
-      <w:r>
-        <w:rPr>
-          <w:i/>
-          <w:iCs/>
-        </w:rPr>
-        <w:t>negatives</w:t>
-      </w:r>
-      <w:proofErr w:type="spellEnd"/>
-      <w:r>
-        <w:t xml:space="preserve">. To se može vidjeti i iz matrice </w:t>
-      </w:r>
-      <w:r>
-        <w:t>zabune</w:t>
-      </w:r>
-      <w:r>
-        <w:t xml:space="preserve"> </w:t>
-      </w:r>
-      <w:r>
-        <w:t xml:space="preserve">koja je kreirana u </w:t>
-      </w:r>
-      <w:proofErr w:type="spellStart"/>
-      <w:r>
-        <w:t>Tensorboard</w:t>
-      </w:r>
-      <w:proofErr w:type="spellEnd"/>
-      <w:r>
-        <w:t xml:space="preserve">. </w:t>
-      </w:r>
-    </w:p>
-    <w:p>
-      <w:r>
-        <w:tab/>
-        <w:t xml:space="preserve">Promatrajući matricu </w:t>
-      </w:r>
-      <w:r>
-        <w:t>zabune</w:t>
-      </w:r>
-      <w:r>
-        <w:t xml:space="preserve"> </w:t>
-      </w:r>
-      <w:r>
-        <w:t>(slika 4.6</w:t>
-      </w:r>
-      <w:r>
-        <w:t>.</w:t>
-      </w:r>
-      <w:r>
-        <w:t>)</w:t>
-      </w:r>
-      <w:r>
-        <w:t xml:space="preserve"> za </w:t>
-      </w:r>
-      <w:proofErr w:type="spellStart"/>
-      <w:r>
-        <w:t>višeklasni</w:t>
-      </w:r>
-      <w:proofErr w:type="spellEnd"/>
-      <w:r>
-        <w:t xml:space="preserve"> problem vidimo kako riječi naočale i pozdrav te oprosti i kuća imaju neke krivo </w:t>
-      </w:r>
-      <w:r>
-        <w:t xml:space="preserve">predviđene sekvence. To je i za očekivati s obzirom da su pokreti, odnosno ključne točke slični i isprepliću se. </w:t>
-      </w:r>
-      <w:r>
-        <w:t xml:space="preserve">Isti problem bi se stvorio i kod više riječi sa sličnim pokretima. </w:t>
-      </w:r>
-      <w:r>
-        <w:t xml:space="preserve"> </w:t>
-      </w:r>
     </w:p>
     <w:p>
       <w:pPr>
@@ -7830,6 +7229,9 @@
         <w:jc w:val="center"/>
       </w:pPr>
       <w:r>
+        <w:rPr>
+          <w:noProof/>
+        </w:rPr>
         <w:lastRenderedPageBreak/>
         <w:drawing>
           <wp:inline distT="0" distB="0" distL="0" distR="0" wp14:anchorId="1097FE24" wp14:editId="6F3B9250">
@@ -7892,6 +7294,9 @@
       <w:r>
         <w:t>zabune</w:t>
       </w:r>
+      <w:r>
+        <w:t xml:space="preserve"> testnih podataka</w:t>
+      </w:r>
     </w:p>
     <w:p>
       <w:pPr>
@@ -7920,7 +7325,13 @@
         <w:t>)</w:t>
       </w:r>
       <w:r>
-        <w:t xml:space="preserve"> plava linija je validacijski skup, a crvena skup za treniranje. </w:t>
+        <w:t xml:space="preserve"> plava linija je </w:t>
+      </w:r>
+      <w:r>
+        <w:t>testni</w:t>
+      </w:r>
+      <w:r>
+        <w:t xml:space="preserve"> skup, a crvena skup za treniranje. </w:t>
       </w:r>
       <w:r>
         <w:t xml:space="preserve">Promatrajući </w:t>
@@ -7961,7 +7372,6 @@
       <w:r>
         <w:t xml:space="preserve">možda nastali zbog </w:t>
       </w:r>
-      <w:proofErr w:type="spellStart"/>
       <w:r>
         <w:rPr>
           <w:i/>
@@ -7969,7 +7379,6 @@
         </w:rPr>
         <w:t>overfittinga</w:t>
       </w:r>
-      <w:proofErr w:type="spellEnd"/>
       <w:r>
         <w:t xml:space="preserve"> u pojedinim trenutcima, greškama u algoritmu koje </w:t>
       </w:r>
@@ -7986,7 +7395,13 @@
         <w:t xml:space="preserve"> epohe </w:t>
       </w:r>
       <w:r>
-        <w:t xml:space="preserve">gdje su validacijski rezultati bili bolji nego krajnji. </w:t>
+        <w:t xml:space="preserve">gdje su </w:t>
+      </w:r>
+      <w:r>
+        <w:t>testni</w:t>
+      </w:r>
+      <w:r>
+        <w:t xml:space="preserve"> rezultati bili bolji nego krajnji. </w:t>
       </w:r>
       <w:r>
         <w:t>Ipak model na kraju daje i više nego zadovoljavajuće rezultate.</w:t>
@@ -8025,6 +7440,7 @@
         <w:rPr>
           <w:b/>
           <w:bCs/>
+          <w:noProof/>
           <w:sz w:val="28"/>
           <w:szCs w:val="28"/>
         </w:rPr>
@@ -8104,6 +7520,7 @@
       </w:pPr>
       <w:r>
         <w:rPr>
+          <w:noProof/>
           <w:sz w:val="28"/>
           <w:szCs w:val="28"/>
         </w:rPr>
@@ -8182,7 +7599,7 @@
       <w:pPr>
         <w:pStyle w:val="Naslov2"/>
       </w:pPr>
-      <w:bookmarkStart w:id="12" w:name="_Toc81378823"/>
+      <w:bookmarkStart w:id="12" w:name="_Toc81667319"/>
       <w:r>
         <w:t>Test u stvarnosti</w:t>
       </w:r>
@@ -8199,15 +7616,7 @@
         <w:t>modela u stvarnom vremenu. Na isti način na koji su se skupljali podaci,</w:t>
       </w:r>
       <w:r>
-        <w:t xml:space="preserve"> kroz kameru i ključne točke detektirane </w:t>
-      </w:r>
-      <w:proofErr w:type="spellStart"/>
-      <w:r>
-        <w:t>MediaPipe</w:t>
-      </w:r>
-      <w:proofErr w:type="spellEnd"/>
-      <w:r>
-        <w:t xml:space="preserve"> metodama, </w:t>
+        <w:t xml:space="preserve"> kroz kameru i ključne točke detektirane MediaPipe metodama, </w:t>
       </w:r>
       <w:r>
         <w:t xml:space="preserve"> sada se ti podaci prosljeđuju u model</w:t>
@@ -8234,12 +7643,14 @@
         <w:t xml:space="preserve"> i svaka sličica im</w:t>
       </w:r>
       <w:r>
-        <w:t xml:space="preserve">a 136 točaka čime je zadovoljen ulaz u model. </w:t>
-      </w:r>
-      <w:r>
-        <w:t xml:space="preserve">Zbog </w:t>
-      </w:r>
-      <w:proofErr w:type="spellStart"/>
+        <w:t>a 1</w:t>
+      </w:r>
+      <w:r>
+        <w:t>2</w:t>
+      </w:r>
+      <w:r>
+        <w:t xml:space="preserve">6 točaka čime je zadovoljen ulaz u model. Zbog </w:t>
+      </w:r>
       <w:r>
         <w:rPr>
           <w:i/>
@@ -8247,7 +7658,6 @@
         </w:rPr>
         <w:t>softmax</w:t>
       </w:r>
-      <w:proofErr w:type="spellEnd"/>
       <w:r>
         <w:t xml:space="preserve"> funkcije podaci na izlazu daju zbroj 1, pa s obzirom da jedan od podataka uvijek ima najveću vrijednost, lako se pronalazi njegova pozicija te se pozicija prosljeđuje polju s riječima, a s obzirom da je oblik izlaza iz modela i polja s riječima isti, natrag dobivamo predviđenu riječ. </w:t>
       </w:r>
@@ -8297,6 +7707,7 @@
       </w:r>
       <w:r>
         <w:rPr>
+          <w:noProof/>
           <w:szCs w:val="24"/>
         </w:rPr>
         <w:lastRenderedPageBreak/>
@@ -8370,7 +7781,7 @@
         <w:pStyle w:val="Naslov2"/>
       </w:pPr>
       <w:bookmarkStart w:id="13" w:name="_Toc50485102"/>
-      <w:bookmarkStart w:id="14" w:name="_Toc81378824"/>
+      <w:bookmarkStart w:id="14" w:name="_Toc81667320"/>
       <w:r>
         <w:t>Problemi u implementaciji i mogućnosti poboljšanja</w:t>
       </w:r>
@@ -8400,15 +7811,7 @@
         <w:t xml:space="preserve">Ako bi se htio napraviti model za korištenje u stvarnom svijetu ne možemo se samo zadržati na </w:t>
       </w:r>
       <w:r>
-        <w:t xml:space="preserve">ključnim točkama </w:t>
-      </w:r>
-      <w:proofErr w:type="spellStart"/>
-      <w:r>
-        <w:t>MediaPipe</w:t>
-      </w:r>
-      <w:proofErr w:type="spellEnd"/>
-      <w:r>
-        <w:t xml:space="preserve"> ili neke druge biblioteke. Potrebno je uključiti </w:t>
+        <w:t xml:space="preserve">ključnim točkama MediaPipe ili neke druge biblioteke. Potrebno je uključiti </w:t>
       </w:r>
       <w:r>
         <w:t xml:space="preserve">i druge značajke. </w:t>
@@ -8416,27 +7819,9 @@
       <w:r>
         <w:t xml:space="preserve">Jedno od poboljšanja je i korištenje </w:t>
       </w:r>
-      <w:proofErr w:type="spellStart"/>
-      <w:r>
-        <w:rPr>
-          <w:i/>
-          <w:iCs/>
-        </w:rPr>
-        <w:t>bounding</w:t>
-      </w:r>
-      <w:proofErr w:type="spellEnd"/>
-      <w:r>
-        <w:t xml:space="preserve"> </w:t>
-      </w:r>
-      <w:proofErr w:type="spellStart"/>
-      <w:r>
-        <w:rPr>
-          <w:i/>
-          <w:iCs/>
-        </w:rPr>
-        <w:t>boxa</w:t>
-      </w:r>
-      <w:proofErr w:type="spellEnd"/>
+      <w:r>
+        <w:t>granica</w:t>
+      </w:r>
       <w:r>
         <w:t xml:space="preserve"> oko tijela osobe kako bi se </w:t>
       </w:r>
@@ -8460,7 +7845,7 @@
       <w:pPr>
         <w:pStyle w:val="Naslov1"/>
       </w:pPr>
-      <w:bookmarkStart w:id="15" w:name="_Toc81378825"/>
+      <w:bookmarkStart w:id="15" w:name="_Toc81667321"/>
       <w:r>
         <w:lastRenderedPageBreak/>
         <w:t>ZAKLJUČAK</w:t>
@@ -8475,7 +7860,13 @@
         <w:t xml:space="preserve">Ovaj projekt je poslužio kao </w:t>
       </w:r>
       <w:r>
-        <w:t xml:space="preserve">vježba i učenje funkcioniranja dubokih mreža s naglaskom na ponavljajuće duboke neuronske mreže te se </w:t>
+        <w:t xml:space="preserve">vježba i učenje funkcioniranja dubokih mreža s naglaskom na </w:t>
+      </w:r>
+      <w:r>
+        <w:t>povratne</w:t>
+      </w:r>
+      <w:r>
+        <w:t xml:space="preserve"> duboke neuronske mreže te se </w:t>
       </w:r>
       <w:r>
         <w:t xml:space="preserve">kroz programsku implementaciju uspješno došlo do rješenja. </w:t>
@@ -8512,7 +7903,7 @@
       <w:pPr>
         <w:pStyle w:val="Naslov1"/>
       </w:pPr>
-      <w:bookmarkStart w:id="16" w:name="_Toc81378826"/>
+      <w:bookmarkStart w:id="16" w:name="_Toc81667322"/>
       <w:r>
         <w:lastRenderedPageBreak/>
         <w:t>LITERATURA</w:t>
@@ -8524,15 +7915,7 @@
         <w:t>[1]</w:t>
       </w:r>
       <w:r>
-        <w:t xml:space="preserve"> </w:t>
-      </w:r>
-      <w:proofErr w:type="spellStart"/>
-      <w:r>
-        <w:t>MediaPipe</w:t>
-      </w:r>
-      <w:proofErr w:type="spellEnd"/>
-      <w:r>
-        <w:t>,</w:t>
+        <w:t xml:space="preserve"> MediaPipe,</w:t>
       </w:r>
       <w:r>
         <w:t xml:space="preserve"> </w:t>
@@ -8548,15 +7931,7 @@
     </w:p>
     <w:p>
       <w:r>
-        <w:t xml:space="preserve">[2] </w:t>
-      </w:r>
-      <w:proofErr w:type="spellStart"/>
-      <w:r>
-        <w:t>Tensorflow</w:t>
-      </w:r>
-      <w:proofErr w:type="spellEnd"/>
-      <w:r>
-        <w:t xml:space="preserve">, </w:t>
+        <w:t xml:space="preserve">[2] Tensorflow, </w:t>
       </w:r>
       <w:hyperlink r:id="rId33" w:history="1">
         <w:r>
@@ -8583,97 +7958,24 @@
           <w:bCs/>
           <w:szCs w:val="24"/>
         </w:rPr>
-        <w:t xml:space="preserve">N. </w:t>
-      </w:r>
-      <w:proofErr w:type="spellStart"/>
-      <w:r>
+        <w:t>N. Buduma, , str.7 i str.245-248, O'Reilly Media Inc., Sjedinjene Američke Države, 2017.</w:t>
+      </w:r>
+    </w:p>
+    <w:p>
+      <w:pPr>
+        <w:jc w:val="left"/>
         <w:rPr>
           <w:bCs/>
           <w:szCs w:val="24"/>
         </w:rPr>
-        <w:t>Buduma</w:t>
-      </w:r>
-      <w:proofErr w:type="spellEnd"/>
+      </w:pPr>
       <w:r>
         <w:rPr>
           <w:bCs/>
           <w:szCs w:val="24"/>
         </w:rPr>
-        <w:t xml:space="preserve">, , str.7 i str.245-248, </w:t>
-      </w:r>
-      <w:proofErr w:type="spellStart"/>
-      <w:r>
-        <w:rPr>
-          <w:bCs/>
-          <w:szCs w:val="24"/>
-        </w:rPr>
-        <w:t>O'Reilly</w:t>
-      </w:r>
-      <w:proofErr w:type="spellEnd"/>
-      <w:r>
-        <w:rPr>
-          <w:bCs/>
-          <w:szCs w:val="24"/>
-        </w:rPr>
-        <w:t xml:space="preserve"> Media Inc., Sjedinjene Američke Države, 2017.</w:t>
-      </w:r>
-    </w:p>
-    <w:p>
-      <w:pPr>
-        <w:jc w:val="left"/>
-        <w:rPr>
-          <w:bCs/>
-          <w:szCs w:val="24"/>
-        </w:rPr>
-      </w:pPr>
-      <w:r>
-        <w:rPr>
-          <w:bCs/>
-          <w:szCs w:val="24"/>
-        </w:rPr>
-        <w:t xml:space="preserve">[4] How </w:t>
-      </w:r>
-      <w:proofErr w:type="spellStart"/>
-      <w:r>
-        <w:rPr>
-          <w:bCs/>
-          <w:szCs w:val="24"/>
-        </w:rPr>
-        <w:t>deep</w:t>
-      </w:r>
-      <w:proofErr w:type="spellEnd"/>
-      <w:r>
-        <w:rPr>
-          <w:bCs/>
-          <w:szCs w:val="24"/>
-        </w:rPr>
-        <w:t xml:space="preserve"> </w:t>
-      </w:r>
-      <w:proofErr w:type="spellStart"/>
-      <w:r>
-        <w:rPr>
-          <w:bCs/>
-          <w:szCs w:val="24"/>
-        </w:rPr>
-        <w:t>learning</w:t>
-      </w:r>
-      <w:proofErr w:type="spellEnd"/>
-      <w:r>
-        <w:rPr>
-          <w:bCs/>
-          <w:szCs w:val="24"/>
-        </w:rPr>
-        <w:t xml:space="preserve"> </w:t>
-      </w:r>
-      <w:proofErr w:type="spellStart"/>
-      <w:r>
-        <w:rPr>
-          <w:bCs/>
-          <w:szCs w:val="24"/>
-        </w:rPr>
-        <w:t>works</w:t>
-      </w:r>
-      <w:proofErr w:type="spellEnd"/>
+        <w:t>[4] How deep learning works</w:t>
+      </w:r>
       <w:r>
         <w:rPr>
           <w:bCs/>
@@ -8787,53 +8089,21 @@
           <w:bCs/>
           <w:szCs w:val="24"/>
         </w:rPr>
-        <w:t xml:space="preserve">N. </w:t>
-      </w:r>
-      <w:proofErr w:type="spellStart"/>
+        <w:t>N. Buduma, , str.</w:t>
+      </w:r>
       <w:r>
         <w:rPr>
           <w:bCs/>
           <w:szCs w:val="24"/>
         </w:rPr>
-        <w:t>Buduma</w:t>
-      </w:r>
-      <w:proofErr w:type="spellEnd"/>
+        <w:t>168</w:t>
+      </w:r>
       <w:r>
         <w:rPr>
           <w:bCs/>
           <w:szCs w:val="24"/>
         </w:rPr>
-        <w:t>, , str.</w:t>
-      </w:r>
-      <w:r>
-        <w:rPr>
-          <w:bCs/>
-          <w:szCs w:val="24"/>
-        </w:rPr>
-        <w:t>168</w:t>
-      </w:r>
-      <w:r>
-        <w:rPr>
-          <w:bCs/>
-          <w:szCs w:val="24"/>
-        </w:rPr>
-        <w:t xml:space="preserve"> </w:t>
-      </w:r>
-      <w:proofErr w:type="spellStart"/>
-      <w:r>
-        <w:rPr>
-          <w:bCs/>
-          <w:szCs w:val="24"/>
-        </w:rPr>
-        <w:t>O'Reilly</w:t>
-      </w:r>
-      <w:proofErr w:type="spellEnd"/>
-      <w:r>
-        <w:rPr>
-          <w:bCs/>
-          <w:szCs w:val="24"/>
-        </w:rPr>
-        <w:t xml:space="preserve"> Media Inc., Sjedinjene Američke Države, 2017.</w:t>
+        <w:t xml:space="preserve"> O'Reilly Media Inc., Sjedinjene Američke Države, 2017.</w:t>
       </w:r>
     </w:p>
     <w:p>
@@ -8882,23 +8152,7 @@
           <w:bCs/>
           <w:szCs w:val="24"/>
         </w:rPr>
-        <w:t xml:space="preserve"> </w:t>
-      </w:r>
-      <w:proofErr w:type="spellStart"/>
-      <w:r>
-        <w:rPr>
-          <w:bCs/>
-          <w:szCs w:val="24"/>
-        </w:rPr>
-        <w:t>Dropout</w:t>
-      </w:r>
-      <w:proofErr w:type="spellEnd"/>
-      <w:r>
-        <w:rPr>
-          <w:bCs/>
-          <w:szCs w:val="24"/>
-        </w:rPr>
-        <w:t xml:space="preserve">, </w:t>
+        <w:t xml:space="preserve"> Dropout, </w:t>
       </w:r>
       <w:hyperlink r:id="rId38" w:history="1">
         <w:r>
@@ -8950,23 +8204,7 @@
           <w:bCs/>
           <w:szCs w:val="24"/>
         </w:rPr>
-        <w:t>[11] One-</w:t>
-      </w:r>
-      <w:proofErr w:type="spellStart"/>
-      <w:r>
-        <w:rPr>
-          <w:bCs/>
-          <w:szCs w:val="24"/>
-        </w:rPr>
-        <w:t>hot</w:t>
-      </w:r>
-      <w:proofErr w:type="spellEnd"/>
-      <w:r>
-        <w:rPr>
-          <w:bCs/>
-          <w:szCs w:val="24"/>
-        </w:rPr>
-        <w:t xml:space="preserve"> kodiranje, </w:t>
+        <w:t xml:space="preserve">[11] One-hot kodiranje, </w:t>
       </w:r>
       <w:hyperlink r:id="rId40" w:history="1">
         <w:r>
@@ -9083,6 +8321,7 @@
         <w:docPartUnique/>
       </w:docPartObj>
     </w:sdtPr>
+    <w:sdtEndPr/>
     <w:sdtContent>
       <w:p>
         <w:pPr>
@@ -10623,6 +9862,7 @@
   <w:style w:type="character" w:default="1" w:styleId="Zadanifontodlomka">
     <w:name w:val="Default Paragraph Font"/>
     <w:uiPriority w:val="1"/>
+    <w:semiHidden/>
     <w:unhideWhenUsed/>
   </w:style>
   <w:style w:type="table" w:default="1" w:styleId="Obinatablica">
@@ -11904,15 +11144,6 @@
 </file>
 
 <file path=customXml/item1.xml><?xml version="1.0" encoding="utf-8"?>
-<?mso-contentType ?>
-<FormTemplates xmlns="http://schemas.microsoft.com/sharepoint/v3/contenttype/forms">
-  <Display>DocumentLibraryForm</Display>
-  <Edit>DocumentLibraryForm</Edit>
-  <New>DocumentLibraryForm</New>
-</FormTemplates>
-</file>
-
-<file path=customXml/item2.xml><?xml version="1.0" encoding="utf-8"?>
 <ct:contentTypeSchema xmlns:ct="http://schemas.microsoft.com/office/2006/metadata/contentType" xmlns:ma="http://schemas.microsoft.com/office/2006/metadata/properties/metaAttributes" ct:_="" ma:_="" ma:contentTypeName="Document" ma:contentTypeID="0x010100EDF59642AD8D9C4AAB46EDF6B6A40968" ma:contentTypeVersion="5" ma:contentTypeDescription="Create a new document." ma:contentTypeScope="" ma:versionID="9e9f0db4c7eefe22d78cc1bbba63fe45">
   <xsd:schema xmlns:xsd="http://www.w3.org/2001/XMLSchema" xmlns:xs="http://www.w3.org/2001/XMLSchema" xmlns:p="http://schemas.microsoft.com/office/2006/metadata/properties" xmlns:ns3="4cb7234b-a3f1-4be2-b2e3-e71d0806ac25" targetNamespace="http://schemas.microsoft.com/office/2006/metadata/properties" ma:root="true" ma:fieldsID="d7943f67d9b9765904e59592c96debae" ns3:_="">
     <xsd:import namespace="4cb7234b-a3f1-4be2-b2e3-e71d0806ac25"/>
@@ -12064,13 +11295,16 @@
 </ct:contentTypeSchema>
 </file>
 
-<file path=customXml/item3.xml><?xml version="1.0" encoding="utf-8"?>
-<p:properties xmlns:p="http://schemas.microsoft.com/office/2006/metadata/properties" xmlns:xsi="http://www.w3.org/2001/XMLSchema-instance" xmlns:pc="http://schemas.microsoft.com/office/infopath/2007/PartnerControls">
-  <documentManagement/>
-</p:properties>
+<file path=customXml/item2.xml><?xml version="1.0" encoding="utf-8"?>
+<?mso-contentType ?>
+<FormTemplates xmlns="http://schemas.microsoft.com/sharepoint/v3/contenttype/forms">
+  <Display>DocumentLibraryForm</Display>
+  <Edit>DocumentLibraryForm</Edit>
+  <New>DocumentLibraryForm</New>
+</FormTemplates>
 </file>
 
-<file path=customXml/item4.xml><?xml version="1.0" encoding="utf-8"?>
+<file path=customXml/item3.xml><?xml version="1.0" encoding="utf-8"?>
 <b:Sources xmlns:b="http://schemas.openxmlformats.org/officeDocument/2006/bibliography" xmlns="http://schemas.openxmlformats.org/officeDocument/2006/bibliography" SelectedStyle="\IEEE2006OfficeOnline.xsl" StyleName="IEEE" Version="2006">
   <b:Source>
     <b:Tag>Xil081</b:Tag>
@@ -12167,15 +11401,13 @@
 </b:Sources>
 </file>
 
-<file path=customXml/itemProps1.xml><?xml version="1.0" encoding="utf-8"?>
-<ds:datastoreItem xmlns:ds="http://schemas.openxmlformats.org/officeDocument/2006/customXml" ds:itemID="{CB902314-23AA-4C12-BD06-C7C018AE7A6C}">
-  <ds:schemaRefs>
-    <ds:schemaRef ds:uri="http://schemas.microsoft.com/sharepoint/v3/contenttype/forms"/>
-  </ds:schemaRefs>
-</ds:datastoreItem>
+<file path=customXml/item4.xml><?xml version="1.0" encoding="utf-8"?>
+<p:properties xmlns:p="http://schemas.microsoft.com/office/2006/metadata/properties" xmlns:xsi="http://www.w3.org/2001/XMLSchema-instance" xmlns:pc="http://schemas.microsoft.com/office/infopath/2007/PartnerControls">
+  <documentManagement/>
+</p:properties>
 </file>
 
-<file path=customXml/itemProps2.xml><?xml version="1.0" encoding="utf-8"?>
+<file path=customXml/itemProps1.xml><?xml version="1.0" encoding="utf-8"?>
 <ds:datastoreItem xmlns:ds="http://schemas.openxmlformats.org/officeDocument/2006/customXml" ds:itemID="{9E1E99E7-6B9D-46C9-BEBE-368D24334965}">
   <ds:schemaRefs>
     <ds:schemaRef ds:uri="http://schemas.microsoft.com/office/2006/metadata/contentType"/>
@@ -12193,19 +11425,27 @@
 </ds:datastoreItem>
 </file>
 
+<file path=customXml/itemProps2.xml><?xml version="1.0" encoding="utf-8"?>
+<ds:datastoreItem xmlns:ds="http://schemas.openxmlformats.org/officeDocument/2006/customXml" ds:itemID="{CB902314-23AA-4C12-BD06-C7C018AE7A6C}">
+  <ds:schemaRefs>
+    <ds:schemaRef ds:uri="http://schemas.microsoft.com/sharepoint/v3/contenttype/forms"/>
+  </ds:schemaRefs>
+</ds:datastoreItem>
+</file>
+
 <file path=customXml/itemProps3.xml><?xml version="1.0" encoding="utf-8"?>
+<ds:datastoreItem xmlns:ds="http://schemas.openxmlformats.org/officeDocument/2006/customXml" ds:itemID="{AB5EE34B-188B-4AE9-9B7F-3BB16F1E8640}">
+  <ds:schemaRefs>
+    <ds:schemaRef ds:uri="http://schemas.openxmlformats.org/officeDocument/2006/bibliography"/>
+  </ds:schemaRefs>
+</ds:datastoreItem>
+</file>
+
+<file path=customXml/itemProps4.xml><?xml version="1.0" encoding="utf-8"?>
 <ds:datastoreItem xmlns:ds="http://schemas.openxmlformats.org/officeDocument/2006/customXml" ds:itemID="{2A294F22-F76F-4AC9-96F0-2BA709769EA2}">
   <ds:schemaRefs>
     <ds:schemaRef ds:uri="http://schemas.microsoft.com/office/2006/metadata/properties"/>
     <ds:schemaRef ds:uri="http://schemas.microsoft.com/office/infopath/2007/PartnerControls"/>
   </ds:schemaRefs>
 </ds:datastoreItem>
-</file>
-
-<file path=customXml/itemProps4.xml><?xml version="1.0" encoding="utf-8"?>
-<ds:datastoreItem xmlns:ds="http://schemas.openxmlformats.org/officeDocument/2006/customXml" ds:itemID="{AB5EE34B-188B-4AE9-9B7F-3BB16F1E8640}">
-  <ds:schemaRefs>
-    <ds:schemaRef ds:uri="http://schemas.openxmlformats.org/officeDocument/2006/bibliography"/>
-  </ds:schemaRefs>
-</ds:datastoreItem>
 </file>
</xml_diff>